<commit_message>
Updated writeup to be formatted correctly
</commit_message>
<xml_diff>
--- a/CTF_Final_Project_Writeup.docx
+++ b/CTF_Final_Project_Writeup.docx
@@ -141,10 +141,35 @@
     </w:p>
     <w:p>
       <w:pPr>
-        <w:spacing w:line="281" w:lineRule="exact"/>
-        <w:rPr>
-          <w:sz w:val="24"/>
-          <w:szCs w:val="24"/>
+        <w:tabs>
+          <w:tab w:val="left" w:pos="580"/>
+        </w:tabs>
+        <w:rPr>
+          <w:rFonts w:eastAsia="Arial"/>
+          <w:b/>
+          <w:sz w:val="40"/>
+          <w:szCs w:val="34"/>
+        </w:rPr>
+      </w:pPr>
+      <w:r>
+        <w:rPr>
+          <w:rFonts w:eastAsia="Arial"/>
+          <w:b/>
+          <w:sz w:val="40"/>
+          <w:szCs w:val="34"/>
+        </w:rPr>
+        <w:t>Problem 1</w:t>
+      </w:r>
+    </w:p>
+    <w:p>
+      <w:pPr>
+        <w:tabs>
+          <w:tab w:val="left" w:pos="580"/>
+        </w:tabs>
+        <w:rPr>
+          <w:rFonts w:eastAsia="Arial"/>
+          <w:sz w:val="40"/>
+          <w:szCs w:val="34"/>
         </w:rPr>
       </w:pPr>
     </w:p>
@@ -2204,19 +2229,81 @@
     </w:p>
     <w:p>
       <w:pPr>
-        <w:spacing w:line="312" w:lineRule="exact"/>
-        <w:rPr>
-          <w:sz w:val="20"/>
-          <w:szCs w:val="20"/>
-        </w:rPr>
-      </w:pPr>
-    </w:p>
-    <w:p>
-      <w:pPr>
-        <w:spacing w:line="312" w:lineRule="exact"/>
-        <w:rPr>
-          <w:sz w:val="20"/>
-          <w:szCs w:val="20"/>
+        <w:tabs>
+          <w:tab w:val="left" w:pos="580"/>
+        </w:tabs>
+        <w:rPr>
+          <w:rFonts w:eastAsia="Arial"/>
+          <w:sz w:val="34"/>
+          <w:szCs w:val="34"/>
+        </w:rPr>
+      </w:pPr>
+    </w:p>
+    <w:p>
+      <w:pPr>
+        <w:rPr>
+          <w:rFonts w:eastAsia="Arial"/>
+          <w:sz w:val="24"/>
+          <w:szCs w:val="24"/>
+        </w:rPr>
+      </w:pPr>
+    </w:p>
+    <w:p>
+      <w:pPr>
+        <w:rPr>
+          <w:rFonts w:eastAsia="Arial"/>
+          <w:sz w:val="24"/>
+          <w:szCs w:val="24"/>
+        </w:rPr>
+      </w:pPr>
+    </w:p>
+    <w:p>
+      <w:pPr>
+        <w:rPr>
+          <w:rFonts w:eastAsia="Arial"/>
+          <w:sz w:val="24"/>
+          <w:szCs w:val="24"/>
+        </w:rPr>
+      </w:pPr>
+    </w:p>
+    <w:p>
+      <w:pPr>
+        <w:tabs>
+          <w:tab w:val="left" w:pos="580"/>
+        </w:tabs>
+        <w:rPr>
+          <w:rFonts w:eastAsia="Arial"/>
+          <w:b/>
+          <w:sz w:val="40"/>
+          <w:szCs w:val="34"/>
+        </w:rPr>
+      </w:pPr>
+      <w:r>
+        <w:rPr>
+          <w:rFonts w:eastAsia="Arial"/>
+          <w:b/>
+          <w:sz w:val="40"/>
+          <w:szCs w:val="34"/>
+        </w:rPr>
+        <w:lastRenderedPageBreak/>
+        <w:t>Problem</w:t>
+      </w:r>
+      <w:r>
+        <w:rPr>
+          <w:rFonts w:eastAsia="Arial"/>
+          <w:b/>
+          <w:sz w:val="40"/>
+          <w:szCs w:val="34"/>
+        </w:rPr>
+        <w:t xml:space="preserve"> 2</w:t>
+      </w:r>
+    </w:p>
+    <w:p>
+      <w:pPr>
+        <w:rPr>
+          <w:rFonts w:eastAsia="Arial"/>
+          <w:sz w:val="24"/>
+          <w:szCs w:val="24"/>
         </w:rPr>
       </w:pPr>
     </w:p>
@@ -2224,7 +2311,7 @@
       <w:pPr>
         <w:numPr>
           <w:ilvl w:val="0"/>
-          <w:numId w:val="6"/>
+          <w:numId w:val="1"/>
         </w:numPr>
         <w:tabs>
           <w:tab w:val="left" w:pos="580"/>
@@ -2242,157 +2329,566 @@
           <w:sz w:val="34"/>
           <w:szCs w:val="34"/>
         </w:rPr>
-        <w:t>Notes</w:t>
+        <w:t>Introduction</w:t>
       </w:r>
     </w:p>
     <w:p>
       <w:pPr>
         <w:spacing w:line="224" w:lineRule="exact"/>
+        <w:rPr>
+          <w:sz w:val="24"/>
+          <w:szCs w:val="24"/>
+        </w:rPr>
+      </w:pPr>
+    </w:p>
+    <w:p>
+      <w:pPr>
+        <w:spacing w:line="360" w:lineRule="auto"/>
         <w:rPr>
           <w:sz w:val="20"/>
           <w:szCs w:val="20"/>
         </w:rPr>
       </w:pPr>
-    </w:p>
-    <w:p>
-      <w:pPr>
-        <w:rPr>
-          <w:rFonts w:eastAsia="Arial"/>
-          <w:sz w:val="24"/>
-          <w:szCs w:val="24"/>
-        </w:rPr>
-      </w:pPr>
-      <w:r>
-        <w:rPr>
-          <w:rFonts w:eastAsia="Arial"/>
-          <w:sz w:val="24"/>
-          <w:szCs w:val="24"/>
-        </w:rPr>
-        <w:lastRenderedPageBreak/>
-        <w:t>Ways in which this problem could be improved, grading lenience, additional informati</w:t>
-      </w:r>
-      <w:r>
-        <w:rPr>
-          <w:rFonts w:eastAsia="Arial"/>
-          <w:sz w:val="24"/>
-          <w:szCs w:val="24"/>
-        </w:rPr>
-        <w:t>on</w:t>
-      </w:r>
-    </w:p>
-    <w:p>
-      <w:pPr>
-        <w:rPr>
-          <w:rFonts w:eastAsia="Arial"/>
-          <w:sz w:val="24"/>
-          <w:szCs w:val="24"/>
-        </w:rPr>
-      </w:pPr>
-    </w:p>
-    <w:p>
-      <w:pPr>
-        <w:rPr>
-          <w:rFonts w:eastAsia="Arial"/>
-          <w:sz w:val="24"/>
-          <w:szCs w:val="24"/>
-        </w:rPr>
-      </w:pPr>
-    </w:p>
-    <w:p>
-      <w:pPr>
-        <w:rPr>
-          <w:rFonts w:eastAsia="Arial"/>
-          <w:sz w:val="24"/>
-          <w:szCs w:val="24"/>
-        </w:rPr>
-      </w:pPr>
-    </w:p>
-    <w:p>
-      <w:pPr>
-        <w:rPr>
-          <w:rFonts w:eastAsia="Arial"/>
-          <w:sz w:val="24"/>
-          <w:szCs w:val="24"/>
-        </w:rPr>
-      </w:pPr>
-    </w:p>
-    <w:p>
-      <w:pPr>
-        <w:rPr>
+      <w:r>
+        <w:rPr>
+          <w:rFonts w:eastAsia="Arial"/>
           <w:b/>
-          <w:sz w:val="28"/>
-          <w:szCs w:val="24"/>
-        </w:rPr>
-      </w:pPr>
-      <w:r>
-        <w:rPr>
+          <w:sz w:val="24"/>
+          <w:szCs w:val="24"/>
+        </w:rPr>
+        <w:t>Title:</w:t>
+      </w:r>
+      <w:r>
+        <w:rPr>
+          <w:rFonts w:eastAsia="Arial"/>
+          <w:sz w:val="24"/>
+          <w:szCs w:val="24"/>
+        </w:rPr>
+        <w:t xml:space="preserve"> </w:t>
+      </w:r>
+      <w:r>
+        <w:rPr>
+          <w:rFonts w:eastAsia="Arial"/>
+          <w:sz w:val="24"/>
+          <w:szCs w:val="24"/>
+        </w:rPr>
+        <w:t>Can you Break AES?</w:t>
+      </w:r>
+    </w:p>
+    <w:p>
+      <w:pPr>
+        <w:spacing w:line="360" w:lineRule="auto"/>
+        <w:rPr>
+          <w:sz w:val="24"/>
+          <w:szCs w:val="24"/>
+        </w:rPr>
+      </w:pPr>
+      <w:r>
+        <w:rPr>
+          <w:rFonts w:eastAsia="Arial"/>
           <w:b/>
-          <w:sz w:val="28"/>
-          <w:szCs w:val="24"/>
-        </w:rPr>
-        <w:t>Problem 2</w:t>
-      </w:r>
-    </w:p>
-    <w:p>
-      <w:pPr>
-        <w:rPr>
-          <w:sz w:val="24"/>
-          <w:szCs w:val="24"/>
-        </w:rPr>
-      </w:pPr>
-      <w:r>
-        <w:rPr>
-          <w:sz w:val="24"/>
-          <w:szCs w:val="24"/>
-        </w:rPr>
-        <w:t>Problem: Can you Break AES?</w:t>
-      </w:r>
-    </w:p>
-    <w:p>
-      <w:pPr>
-        <w:rPr>
-          <w:sz w:val="24"/>
-          <w:szCs w:val="24"/>
-        </w:rPr>
-      </w:pPr>
-      <w:r>
-        <w:rPr>
-          <w:sz w:val="24"/>
-          <w:szCs w:val="24"/>
-        </w:rPr>
-        <w:t xml:space="preserve">Hint: </w:t>
-      </w:r>
-      <w:proofErr w:type="spellStart"/>
-      <w:r>
-        <w:rPr>
-          <w:sz w:val="24"/>
-          <w:szCs w:val="24"/>
-        </w:rPr>
-        <w:t>aes</w:t>
-      </w:r>
-      <w:proofErr w:type="spellEnd"/>
-      <w:r>
-        <w:rPr>
+          <w:sz w:val="24"/>
+          <w:szCs w:val="24"/>
+        </w:rPr>
+        <w:t>Category:</w:t>
+      </w:r>
+      <w:r>
+        <w:rPr>
+          <w:rFonts w:eastAsia="Arial"/>
           <w:sz w:val="24"/>
           <w:szCs w:val="24"/>
         </w:rPr>
         <w:t xml:space="preserve"> </w:t>
       </w:r>
-      <w:proofErr w:type="spellStart"/>
-      <w:r>
-        <w:rPr>
-          <w:sz w:val="24"/>
-          <w:szCs w:val="24"/>
-        </w:rPr>
-        <w:t>cbc</w:t>
-      </w:r>
-      <w:proofErr w:type="spellEnd"/>
-      <w:r>
-        <w:rPr>
-          <w:sz w:val="24"/>
-          <w:szCs w:val="24"/>
-        </w:rPr>
-        <w:t xml:space="preserve"> encryption?</w:t>
+      <w:r>
+        <w:rPr>
+          <w:rFonts w:eastAsia="Arial"/>
+          <w:sz w:val="24"/>
+          <w:szCs w:val="24"/>
+        </w:rPr>
+        <w:t>Binary Exploitation/Reversing</w:t>
+      </w:r>
+    </w:p>
+    <w:p>
+      <w:pPr>
+        <w:spacing w:line="360" w:lineRule="auto"/>
+        <w:rPr>
+          <w:sz w:val="20"/>
+          <w:szCs w:val="20"/>
+        </w:rPr>
+      </w:pPr>
+      <w:r>
+        <w:rPr>
+          <w:rFonts w:eastAsia="Arial"/>
+          <w:b/>
+          <w:sz w:val="24"/>
+          <w:szCs w:val="24"/>
+        </w:rPr>
+        <w:t>Themes:</w:t>
+      </w:r>
+      <w:r>
+        <w:rPr>
+          <w:rFonts w:eastAsia="Arial"/>
+          <w:sz w:val="24"/>
+          <w:szCs w:val="24"/>
+        </w:rPr>
+        <w:t xml:space="preserve"> </w:t>
+      </w:r>
+      <w:r>
+        <w:rPr>
+          <w:rFonts w:eastAsia="Arial"/>
+          <w:sz w:val="24"/>
+          <w:szCs w:val="24"/>
+        </w:rPr>
+        <w:t>Static Analysis, Dynamic Analysis</w:t>
+      </w:r>
+    </w:p>
+    <w:p>
+      <w:pPr>
+        <w:spacing w:line="360" w:lineRule="auto"/>
+        <w:ind w:right="120"/>
+        <w:rPr>
+          <w:rFonts w:eastAsia="Arial"/>
+          <w:sz w:val="24"/>
+          <w:szCs w:val="24"/>
+        </w:rPr>
+      </w:pPr>
+      <w:r>
+        <w:rPr>
+          <w:rFonts w:eastAsia="Arial"/>
+          <w:b/>
+          <w:sz w:val="24"/>
+          <w:szCs w:val="24"/>
+        </w:rPr>
+        <w:t>Difficulty:</w:t>
+      </w:r>
+      <w:r>
+        <w:rPr>
+          <w:rFonts w:eastAsia="Arial"/>
+          <w:sz w:val="24"/>
+          <w:szCs w:val="24"/>
+        </w:rPr>
+        <w:t xml:space="preserve"> </w:t>
+      </w:r>
+      <w:r>
+        <w:rPr>
+          <w:rFonts w:eastAsia="Arial"/>
+          <w:sz w:val="24"/>
+          <w:szCs w:val="24"/>
+        </w:rPr>
+        <w:t>Intended difficulty is medium</w:t>
+      </w:r>
+    </w:p>
+    <w:p>
+      <w:pPr>
+        <w:spacing w:line="360" w:lineRule="auto"/>
+        <w:ind w:right="120"/>
+        <w:rPr>
+          <w:rFonts w:eastAsia="Arial"/>
+          <w:sz w:val="24"/>
+          <w:szCs w:val="24"/>
+        </w:rPr>
+      </w:pPr>
+      <w:r>
+        <w:rPr>
+          <w:rFonts w:eastAsia="Arial"/>
+          <w:b/>
+          <w:sz w:val="24"/>
+          <w:szCs w:val="24"/>
+        </w:rPr>
+        <w:t>Objectives:</w:t>
+      </w:r>
+      <w:r>
+        <w:rPr>
+          <w:rFonts w:eastAsia="Arial"/>
+          <w:sz w:val="24"/>
+          <w:szCs w:val="24"/>
+        </w:rPr>
+        <w:t xml:space="preserve"> Areas in which students will improve upon by completing this challenge:</w:t>
+      </w:r>
+    </w:p>
+    <w:p>
+      <w:pPr>
+        <w:pStyle w:val="ListParagraph"/>
+        <w:numPr>
+          <w:ilvl w:val="0"/>
+          <w:numId w:val="9"/>
+        </w:numPr>
+        <w:ind w:right="120"/>
+        <w:rPr>
+          <w:rFonts w:eastAsia="Arial"/>
+          <w:sz w:val="24"/>
+          <w:szCs w:val="24"/>
+        </w:rPr>
+      </w:pPr>
+      <w:r>
+        <w:rPr>
+          <w:rFonts w:eastAsia="Arial"/>
+          <w:sz w:val="24"/>
+          <w:szCs w:val="24"/>
+        </w:rPr>
+        <w:t>Ability to dynamically analyze binaries</w:t>
+      </w:r>
+    </w:p>
+    <w:p>
+      <w:pPr>
+        <w:pStyle w:val="ListParagraph"/>
+        <w:numPr>
+          <w:ilvl w:val="0"/>
+          <w:numId w:val="9"/>
+        </w:numPr>
+        <w:ind w:right="120"/>
+        <w:rPr>
+          <w:rFonts w:eastAsia="Arial"/>
+          <w:sz w:val="24"/>
+          <w:szCs w:val="24"/>
+        </w:rPr>
+      </w:pPr>
+      <w:r>
+        <w:rPr>
+          <w:rFonts w:eastAsia="Arial"/>
+          <w:sz w:val="24"/>
+          <w:szCs w:val="24"/>
+        </w:rPr>
+        <w:t>Ability to identify vulnerabilities and reverse engineer functions in a binary.</w:t>
+      </w:r>
+    </w:p>
+    <w:p>
+      <w:pPr>
+        <w:spacing w:line="236" w:lineRule="auto"/>
+        <w:ind w:right="120"/>
+        <w:rPr>
+          <w:sz w:val="24"/>
+          <w:szCs w:val="24"/>
+        </w:rPr>
+      </w:pPr>
+    </w:p>
+    <w:p>
+      <w:pPr>
+        <w:spacing w:line="266" w:lineRule="exact"/>
+        <w:rPr>
+          <w:sz w:val="24"/>
+          <w:szCs w:val="24"/>
+        </w:rPr>
+      </w:pPr>
+    </w:p>
+    <w:p>
+      <w:pPr>
+        <w:numPr>
+          <w:ilvl w:val="0"/>
+          <w:numId w:val="3"/>
+        </w:numPr>
+        <w:tabs>
+          <w:tab w:val="left" w:pos="580"/>
+        </w:tabs>
+        <w:ind w:left="580" w:hanging="580"/>
+        <w:rPr>
+          <w:rFonts w:eastAsia="Arial"/>
+          <w:sz w:val="34"/>
+          <w:szCs w:val="34"/>
+        </w:rPr>
+      </w:pPr>
+      <w:r>
+        <w:rPr>
+          <w:rFonts w:eastAsia="Arial"/>
+          <w:sz w:val="34"/>
+          <w:szCs w:val="34"/>
+        </w:rPr>
+        <w:t>Overview</w:t>
+      </w:r>
+    </w:p>
+    <w:p>
+      <w:pPr>
+        <w:spacing w:line="248" w:lineRule="exact"/>
+        <w:rPr>
+          <w:sz w:val="24"/>
+          <w:szCs w:val="24"/>
+        </w:rPr>
+      </w:pPr>
+    </w:p>
+    <w:p>
+      <w:pPr>
+        <w:tabs>
+          <w:tab w:val="left" w:pos="720"/>
+        </w:tabs>
+        <w:rPr>
+          <w:sz w:val="20"/>
+          <w:szCs w:val="20"/>
+        </w:rPr>
+      </w:pPr>
+      <w:r>
+        <w:rPr>
+          <w:rFonts w:eastAsia="Arial"/>
+          <w:sz w:val="29"/>
+          <w:szCs w:val="29"/>
+        </w:rPr>
+        <w:t>2.1</w:t>
+      </w:r>
+      <w:r>
+        <w:rPr>
+          <w:rFonts w:eastAsia="Arial"/>
+          <w:sz w:val="29"/>
+          <w:szCs w:val="29"/>
+        </w:rPr>
+        <w:tab/>
+        <w:t>Explanation</w:t>
+      </w:r>
+    </w:p>
+    <w:p>
+      <w:pPr>
+        <w:pStyle w:val="ListParagraph"/>
+        <w:numPr>
+          <w:ilvl w:val="0"/>
+          <w:numId w:val="10"/>
+        </w:numPr>
+        <w:tabs>
+          <w:tab w:val="left" w:pos="720"/>
+        </w:tabs>
+        <w:rPr>
+          <w:sz w:val="20"/>
+          <w:szCs w:val="20"/>
+        </w:rPr>
+      </w:pPr>
+      <w:r>
+        <w:rPr>
+          <w:sz w:val="24"/>
+          <w:szCs w:val="24"/>
+        </w:rPr>
+        <w:t>Analyze the provided binary to extract the flag encrypted with AES-256-CBC.</w:t>
+      </w:r>
+    </w:p>
+    <w:p>
+      <w:pPr>
+        <w:spacing w:line="206" w:lineRule="exact"/>
+        <w:rPr>
+          <w:sz w:val="24"/>
+          <w:szCs w:val="24"/>
+        </w:rPr>
+      </w:pPr>
+    </w:p>
+    <w:p>
+      <w:pPr>
+        <w:tabs>
+          <w:tab w:val="left" w:pos="720"/>
+        </w:tabs>
+        <w:rPr>
+          <w:sz w:val="20"/>
+          <w:szCs w:val="20"/>
+        </w:rPr>
+      </w:pPr>
+      <w:r>
+        <w:rPr>
+          <w:rFonts w:eastAsia="Arial"/>
+          <w:sz w:val="29"/>
+          <w:szCs w:val="29"/>
+        </w:rPr>
+        <w:t>2.2</w:t>
+      </w:r>
+      <w:r>
+        <w:rPr>
+          <w:rFonts w:eastAsia="Arial"/>
+          <w:sz w:val="29"/>
+          <w:szCs w:val="29"/>
+        </w:rPr>
+        <w:tab/>
+        <w:t>Prerequisite Knowledge</w:t>
+      </w:r>
+    </w:p>
+    <w:p>
+      <w:pPr>
+        <w:pStyle w:val="ListParagraph"/>
+        <w:numPr>
+          <w:ilvl w:val="0"/>
+          <w:numId w:val="10"/>
+        </w:numPr>
+        <w:tabs>
+          <w:tab w:val="left" w:pos="720"/>
+        </w:tabs>
+        <w:rPr>
+          <w:sz w:val="24"/>
+          <w:szCs w:val="24"/>
+        </w:rPr>
+      </w:pPr>
+      <w:r>
+        <w:rPr>
+          <w:sz w:val="24"/>
+          <w:szCs w:val="24"/>
+        </w:rPr>
+        <w:t xml:space="preserve">Knowledge of </w:t>
+      </w:r>
+      <w:r>
+        <w:rPr>
+          <w:sz w:val="24"/>
+          <w:szCs w:val="24"/>
+        </w:rPr>
+        <w:t>reverse engineering</w:t>
+      </w:r>
+    </w:p>
+    <w:p>
+      <w:pPr>
+        <w:pStyle w:val="ListParagraph"/>
+        <w:numPr>
+          <w:ilvl w:val="0"/>
+          <w:numId w:val="10"/>
+        </w:numPr>
+        <w:tabs>
+          <w:tab w:val="left" w:pos="720"/>
+        </w:tabs>
+        <w:rPr>
+          <w:sz w:val="24"/>
+          <w:szCs w:val="24"/>
+        </w:rPr>
+      </w:pPr>
+      <w:r>
+        <w:rPr>
+          <w:sz w:val="24"/>
+          <w:szCs w:val="24"/>
+        </w:rPr>
+        <w:t>Knowledge of Binary Exploitation</w:t>
+      </w:r>
+    </w:p>
+    <w:p>
+      <w:pPr>
+        <w:pStyle w:val="ListParagraph"/>
+        <w:numPr>
+          <w:ilvl w:val="0"/>
+          <w:numId w:val="10"/>
+        </w:numPr>
+        <w:tabs>
+          <w:tab w:val="left" w:pos="720"/>
+        </w:tabs>
+        <w:rPr>
+          <w:sz w:val="24"/>
+          <w:szCs w:val="24"/>
+        </w:rPr>
+        <w:sectPr>
+          <w:pgSz w:w="12240" w:h="15840"/>
+          <w:pgMar w:top="1440" w:right="1320" w:bottom="218" w:left="1440" w:header="0" w:footer="0" w:gutter="0"/>
+          <w:cols w:space="720" w:equalWidth="0">
+            <w:col w:w="9480"/>
+          </w:cols>
+        </w:sectPr>
+      </w:pPr>
+      <w:r>
+        <w:rPr>
+          <w:sz w:val="24"/>
+          <w:szCs w:val="24"/>
+        </w:rPr>
+        <w:t xml:space="preserve">Knowledge of </w:t>
+      </w:r>
+      <w:r>
+        <w:rPr>
+          <w:sz w:val="24"/>
+          <w:szCs w:val="24"/>
+        </w:rPr>
+        <w:t xml:space="preserve">dynamic analysis </w:t>
+      </w:r>
+    </w:p>
+    <w:p>
+      <w:pPr>
+        <w:spacing w:line="200" w:lineRule="exact"/>
+        <w:rPr>
+          <w:sz w:val="24"/>
+          <w:szCs w:val="24"/>
+        </w:rPr>
+      </w:pPr>
+    </w:p>
+    <w:p>
+      <w:pPr>
+        <w:spacing w:line="200" w:lineRule="exact"/>
+        <w:rPr>
+          <w:sz w:val="24"/>
+          <w:szCs w:val="24"/>
+        </w:rPr>
+      </w:pPr>
+    </w:p>
+    <w:p>
+      <w:pPr>
+        <w:spacing w:line="200" w:lineRule="exact"/>
+        <w:rPr>
+          <w:sz w:val="24"/>
+          <w:szCs w:val="24"/>
+        </w:rPr>
+      </w:pPr>
+    </w:p>
+    <w:p>
+      <w:pPr>
+        <w:ind w:right="120"/>
+        <w:rPr>
+          <w:sz w:val="20"/>
+          <w:szCs w:val="20"/>
+        </w:rPr>
+        <w:sectPr>
+          <w:type w:val="continuous"/>
+          <w:pgSz w:w="12240" w:h="15840"/>
+          <w:pgMar w:top="1440" w:right="1320" w:bottom="218" w:left="1440" w:header="0" w:footer="0" w:gutter="0"/>
+          <w:cols w:space="720" w:equalWidth="0">
+            <w:col w:w="9480"/>
+          </w:cols>
+        </w:sectPr>
+      </w:pPr>
+    </w:p>
+    <w:p>
+      <w:pPr>
+        <w:numPr>
+          <w:ilvl w:val="0"/>
+          <w:numId w:val="5"/>
+        </w:numPr>
+        <w:tabs>
+          <w:tab w:val="left" w:pos="580"/>
+        </w:tabs>
+        <w:ind w:left="580" w:hanging="580"/>
+        <w:rPr>
+          <w:rFonts w:eastAsia="Arial"/>
+          <w:sz w:val="34"/>
+          <w:szCs w:val="34"/>
+        </w:rPr>
+      </w:pPr>
+      <w:r>
+        <w:rPr>
+          <w:rFonts w:eastAsia="Arial"/>
+          <w:sz w:val="34"/>
+          <w:szCs w:val="34"/>
+        </w:rPr>
+        <w:t>Details</w:t>
+      </w:r>
+    </w:p>
+    <w:p>
+      <w:pPr>
+        <w:spacing w:line="248" w:lineRule="exact"/>
+        <w:rPr>
+          <w:sz w:val="20"/>
+          <w:szCs w:val="20"/>
+        </w:rPr>
+      </w:pPr>
+    </w:p>
+    <w:p>
+      <w:pPr>
+        <w:tabs>
+          <w:tab w:val="left" w:pos="720"/>
+        </w:tabs>
+        <w:rPr>
+          <w:rFonts w:eastAsia="Arial"/>
+          <w:sz w:val="29"/>
+          <w:szCs w:val="29"/>
+        </w:rPr>
+      </w:pPr>
+      <w:r>
+        <w:rPr>
+          <w:rFonts w:eastAsia="Arial"/>
+          <w:sz w:val="29"/>
+          <w:szCs w:val="29"/>
+        </w:rPr>
+        <w:t>3.1</w:t>
+      </w:r>
+      <w:r>
+        <w:rPr>
+          <w:rFonts w:eastAsia="Arial"/>
+          <w:sz w:val="29"/>
+          <w:szCs w:val="29"/>
+        </w:rPr>
+        <w:tab/>
+        <w:t>Implementation</w:t>
       </w:r>
     </w:p>
     <w:p>
@@ -2455,8 +2951,6 @@
         </w:rPr>
         <w:t>To start, running file on the two files given, flag and prob2.x gives the following output:</w:t>
       </w:r>
-      <w:bookmarkStart w:id="2" w:name="_GoBack"/>
-      <w:bookmarkEnd w:id="2"/>
     </w:p>
     <w:p>
       <w:pPr>
@@ -2601,6 +3095,7 @@
         <w:rPr>
           <w:noProof/>
         </w:rPr>
+        <w:lastRenderedPageBreak/>
         <w:drawing>
           <wp:inline distT="0" distB="0" distL="0" distR="0" wp14:anchorId="099C9B67" wp14:editId="5802721E">
             <wp:extent cx="5172075" cy="695325"/>
@@ -2841,14 +3336,7 @@
         <w:rPr>
           <w:noProof/>
         </w:rPr>
-        <w:t xml:space="preserve">However, we know that a printf instruction happens within main so we can set a breakpoint on that function to start executing and debugging within the printf call. Using the finish command, we can finish </w:t>
-      </w:r>
-      <w:r>
-        <w:rPr>
-          <w:noProof/>
-        </w:rPr>
-        <w:lastRenderedPageBreak/>
-        <w:t>the call to printf and start debugging in main. We can see that there is a call to a function after the printf function. Examining the registers and stack prior to executing the call instruction reveals that there are two arguments passed in, a suspicious string that looks like it might be some obsfucated key and the ctf2019 string.  After entering the function, it looks like it is performing an xor operation on the suspisious string with the key ctf2019 string.</w:t>
+        <w:t>However, we know that a printf instruction happens within main so we can set a breakpoint on that function to start executing and debugging within the printf call. Using the finish command, we can finish the call to printf and start debugging in main. We can see that there is a call to a function after the printf function. Examining the registers and stack prior to executing the call instruction reveals that there are two arguments passed in, a suspicious string that looks like it might be some obsfucated key and the ctf2019 string.  After entering the function, it looks like it is performing an xor operation on the suspisious string with the key ctf2019 string.</w:t>
       </w:r>
     </w:p>
     <w:p>
@@ -3027,60 +3515,21 @@
           <w:i/>
           <w:noProof/>
         </w:rPr>
-        <w:t xml:space="preserve">openssl aes-256-cbc -d -K 20E8B88116BDE340D86697561087761639BFD48B3132CF593F6069F7669771F1 -iv 82E9F9012990492EF21F98321A81B295 -in flag -out flag.out </w:t>
-      </w:r>
-      <w:r>
-        <w:rPr>
+        <w:t xml:space="preserve">openssl aes-256-cbc -d -K 20E8B88116BDE340D86697561087761639BFD48B3132CF593F6069F7669771F1 -iv </w:t>
+      </w:r>
+      <w:r>
+        <w:rPr>
+          <w:i/>
           <w:noProof/>
         </w:rPr>
+        <w:lastRenderedPageBreak/>
+        <w:t xml:space="preserve">82E9F9012990492EF21F98321A81B295 -in flag -out flag.out </w:t>
+      </w:r>
+      <w:r>
+        <w:rPr>
+          <w:noProof/>
+        </w:rPr>
         <w:t>to decrypt the file reveals that after running strings on the new flag.out file returns the flag.</w:t>
-      </w:r>
-    </w:p>
-    <w:p>
-      <w:pPr>
-        <w:rPr>
-          <w:noProof/>
-        </w:rPr>
-      </w:pPr>
-      <w:r>
-        <w:rPr>
-          <w:noProof/>
-        </w:rPr>
-        <w:drawing>
-          <wp:inline distT="0" distB="0" distL="0" distR="0" wp14:anchorId="10131911" wp14:editId="47B5692F">
-            <wp:extent cx="4128489" cy="1376163"/>
-            <wp:effectExtent l="0" t="0" r="5715" b="0"/>
-            <wp:docPr id="13" name="Picture 13"/>
-            <wp:cNvGraphicFramePr>
-              <a:graphicFrameLocks xmlns:a="http://schemas.openxmlformats.org/drawingml/2006/main" noChangeAspect="1"/>
-            </wp:cNvGraphicFramePr>
-            <a:graphic xmlns:a="http://schemas.openxmlformats.org/drawingml/2006/main">
-              <a:graphicData uri="http://schemas.openxmlformats.org/drawingml/2006/picture">
-                <pic:pic xmlns:pic="http://schemas.openxmlformats.org/drawingml/2006/picture">
-                  <pic:nvPicPr>
-                    <pic:cNvPr id="1" name=""/>
-                    <pic:cNvPicPr/>
-                  </pic:nvPicPr>
-                  <pic:blipFill>
-                    <a:blip r:embed="rId13"/>
-                    <a:stretch>
-                      <a:fillRect/>
-                    </a:stretch>
-                  </pic:blipFill>
-                  <pic:spPr>
-                    <a:xfrm>
-                      <a:off x="0" y="0"/>
-                      <a:ext cx="4143740" cy="1381247"/>
-                    </a:xfrm>
-                    <a:prstGeom prst="rect">
-                      <a:avLst/>
-                    </a:prstGeom>
-                  </pic:spPr>
-                </pic:pic>
-              </a:graphicData>
-            </a:graphic>
-          </wp:inline>
-        </w:drawing>
       </w:r>
     </w:p>
     <w:p>
@@ -3089,29 +3538,1004 @@
           <w:sz w:val="20"/>
           <w:szCs w:val="20"/>
         </w:rPr>
-        <w:sectPr>
-          <w:pgSz w:w="12240" w:h="15840"/>
-          <w:pgMar w:top="1374" w:right="1440" w:bottom="218" w:left="1440" w:header="0" w:footer="0" w:gutter="0"/>
-          <w:cols w:space="720" w:equalWidth="0">
-            <w:col w:w="9360"/>
-          </w:cols>
-        </w:sectPr>
-      </w:pPr>
-    </w:p>
-    <w:p>
-      <w:pPr>
-        <w:sectPr>
-          <w:pgSz w:w="12240" w:h="15840"/>
-          <w:pgMar w:top="1374" w:right="1440" w:bottom="218" w:left="1440" w:header="0" w:footer="0" w:gutter="0"/>
-          <w:cols w:space="720" w:equalWidth="0">
-            <w:col w:w="9360"/>
-          </w:cols>
-        </w:sectPr>
-      </w:pPr>
-    </w:p>
-    <w:p>
-      <w:pPr>
-        <w:spacing w:line="200" w:lineRule="exact"/>
+      </w:pPr>
+    </w:p>
+    <w:tbl>
+      <w:tblPr>
+        <w:tblW w:w="0" w:type="auto"/>
+        <w:tblLayout w:type="fixed"/>
+        <w:tblCellMar>
+          <w:left w:w="0" w:type="dxa"/>
+          <w:right w:w="0" w:type="dxa"/>
+        </w:tblCellMar>
+        <w:tblLook w:val="04A0" w:firstRow="1" w:lastRow="0" w:firstColumn="1" w:lastColumn="0" w:noHBand="0" w:noVBand="1"/>
+      </w:tblPr>
+      <w:tblGrid>
+        <w:gridCol w:w="360"/>
+        <w:gridCol w:w="5640"/>
+        <w:gridCol w:w="740"/>
+      </w:tblGrid>
+      <w:tr>
+        <w:trPr>
+          <w:trHeight w:val="391"/>
+        </w:trPr>
+        <w:tc>
+          <w:tcPr>
+            <w:tcW w:w="360" w:type="dxa"/>
+            <w:vAlign w:val="bottom"/>
+          </w:tcPr>
+          <w:p>
+            <w:pPr>
+              <w:rPr>
+                <w:sz w:val="20"/>
+                <w:szCs w:val="20"/>
+              </w:rPr>
+            </w:pPr>
+            <w:r>
+              <w:rPr>
+                <w:rFonts w:eastAsia="Arial"/>
+                <w:sz w:val="34"/>
+                <w:szCs w:val="34"/>
+              </w:rPr>
+              <w:t>4</w:t>
+            </w:r>
+          </w:p>
+        </w:tc>
+        <w:tc>
+          <w:tcPr>
+            <w:tcW w:w="5640" w:type="dxa"/>
+            <w:vAlign w:val="bottom"/>
+          </w:tcPr>
+          <w:p>
+            <w:pPr>
+              <w:ind w:left="220"/>
+              <w:rPr>
+                <w:sz w:val="20"/>
+                <w:szCs w:val="20"/>
+              </w:rPr>
+            </w:pPr>
+            <w:r>
+              <w:rPr>
+                <w:rFonts w:eastAsia="Arial"/>
+                <w:sz w:val="34"/>
+                <w:szCs w:val="34"/>
+              </w:rPr>
+              <w:t>Sug</w:t>
+            </w:r>
+            <w:bookmarkStart w:id="2" w:name="_GoBack"/>
+            <w:bookmarkEnd w:id="2"/>
+            <w:r>
+              <w:rPr>
+                <w:rFonts w:eastAsia="Arial"/>
+                <w:sz w:val="34"/>
+                <w:szCs w:val="34"/>
+              </w:rPr>
+              <w:t>gested Rubric</w:t>
+            </w:r>
+          </w:p>
+        </w:tc>
+        <w:tc>
+          <w:tcPr>
+            <w:tcW w:w="740" w:type="dxa"/>
+            <w:vAlign w:val="bottom"/>
+          </w:tcPr>
+          <w:p>
+            <w:pPr>
+              <w:rPr>
+                <w:sz w:val="24"/>
+                <w:szCs w:val="24"/>
+              </w:rPr>
+            </w:pPr>
+          </w:p>
+        </w:tc>
+      </w:tr>
+      <w:tr>
+        <w:trPr>
+          <w:trHeight w:val="500"/>
+        </w:trPr>
+        <w:tc>
+          <w:tcPr>
+            <w:tcW w:w="6000" w:type="dxa"/>
+            <w:gridSpan w:val="2"/>
+            <w:vAlign w:val="bottom"/>
+          </w:tcPr>
+          <w:p>
+            <w:pPr>
+              <w:rPr>
+                <w:sz w:val="20"/>
+                <w:szCs w:val="20"/>
+              </w:rPr>
+            </w:pPr>
+            <w:r>
+              <w:rPr>
+                <w:rFonts w:eastAsia="Arial"/>
+                <w:sz w:val="24"/>
+                <w:szCs w:val="24"/>
+              </w:rPr>
+              <w:t>An example rubric is provided below:</w:t>
+            </w:r>
+          </w:p>
+        </w:tc>
+        <w:tc>
+          <w:tcPr>
+            <w:tcW w:w="740" w:type="dxa"/>
+            <w:vAlign w:val="bottom"/>
+          </w:tcPr>
+          <w:p>
+            <w:pPr>
+              <w:rPr>
+                <w:sz w:val="24"/>
+                <w:szCs w:val="24"/>
+              </w:rPr>
+            </w:pPr>
+          </w:p>
+        </w:tc>
+      </w:tr>
+      <w:tr>
+        <w:trPr>
+          <w:trHeight w:val="249"/>
+        </w:trPr>
+        <w:tc>
+          <w:tcPr>
+            <w:tcW w:w="360" w:type="dxa"/>
+            <w:vAlign w:val="bottom"/>
+          </w:tcPr>
+          <w:p>
+            <w:pPr>
+              <w:rPr>
+                <w:sz w:val="21"/>
+                <w:szCs w:val="21"/>
+              </w:rPr>
+            </w:pPr>
+          </w:p>
+        </w:tc>
+        <w:tc>
+          <w:tcPr>
+            <w:tcW w:w="5640" w:type="dxa"/>
+            <w:tcBorders>
+              <w:bottom w:val="single" w:sz="8" w:space="0" w:color="auto"/>
+            </w:tcBorders>
+            <w:vAlign w:val="bottom"/>
+          </w:tcPr>
+          <w:p>
+            <w:pPr>
+              <w:rPr>
+                <w:sz w:val="21"/>
+                <w:szCs w:val="21"/>
+              </w:rPr>
+            </w:pPr>
+          </w:p>
+        </w:tc>
+        <w:tc>
+          <w:tcPr>
+            <w:tcW w:w="740" w:type="dxa"/>
+            <w:tcBorders>
+              <w:bottom w:val="single" w:sz="8" w:space="0" w:color="auto"/>
+            </w:tcBorders>
+            <w:vAlign w:val="bottom"/>
+          </w:tcPr>
+          <w:p>
+            <w:pPr>
+              <w:rPr>
+                <w:sz w:val="21"/>
+                <w:szCs w:val="21"/>
+              </w:rPr>
+            </w:pPr>
+          </w:p>
+        </w:tc>
+      </w:tr>
+      <w:tr>
+        <w:trPr>
+          <w:trHeight w:val="250"/>
+        </w:trPr>
+        <w:tc>
+          <w:tcPr>
+            <w:tcW w:w="360" w:type="dxa"/>
+            <w:tcBorders>
+              <w:right w:val="single" w:sz="8" w:space="0" w:color="auto"/>
+            </w:tcBorders>
+            <w:vAlign w:val="bottom"/>
+          </w:tcPr>
+          <w:p>
+            <w:pPr>
+              <w:rPr>
+                <w:sz w:val="21"/>
+                <w:szCs w:val="21"/>
+              </w:rPr>
+            </w:pPr>
+          </w:p>
+        </w:tc>
+        <w:tc>
+          <w:tcPr>
+            <w:tcW w:w="5640" w:type="dxa"/>
+            <w:tcBorders>
+              <w:right w:val="single" w:sz="8" w:space="0" w:color="auto"/>
+            </w:tcBorders>
+            <w:vAlign w:val="bottom"/>
+          </w:tcPr>
+          <w:p>
+            <w:pPr>
+              <w:spacing w:line="250" w:lineRule="exact"/>
+              <w:jc w:val="center"/>
+              <w:rPr>
+                <w:sz w:val="20"/>
+                <w:szCs w:val="20"/>
+              </w:rPr>
+            </w:pPr>
+            <w:r>
+              <w:rPr>
+                <w:rFonts w:eastAsia="Arial"/>
+                <w:sz w:val="24"/>
+                <w:szCs w:val="24"/>
+              </w:rPr>
+              <w:t>Quality of write-up</w:t>
+            </w:r>
+          </w:p>
+        </w:tc>
+        <w:tc>
+          <w:tcPr>
+            <w:tcW w:w="740" w:type="dxa"/>
+            <w:tcBorders>
+              <w:right w:val="single" w:sz="8" w:space="0" w:color="auto"/>
+            </w:tcBorders>
+            <w:vAlign w:val="bottom"/>
+          </w:tcPr>
+          <w:p>
+            <w:pPr>
+              <w:spacing w:line="250" w:lineRule="exact"/>
+              <w:ind w:left="100"/>
+              <w:rPr>
+                <w:sz w:val="20"/>
+                <w:szCs w:val="20"/>
+              </w:rPr>
+            </w:pPr>
+            <w:r>
+              <w:rPr>
+                <w:rFonts w:eastAsia="Arial"/>
+                <w:sz w:val="24"/>
+                <w:szCs w:val="24"/>
+              </w:rPr>
+              <w:t>5 pts</w:t>
+            </w:r>
+          </w:p>
+        </w:tc>
+      </w:tr>
+      <w:tr>
+        <w:trPr>
+          <w:trHeight w:val="27"/>
+        </w:trPr>
+        <w:tc>
+          <w:tcPr>
+            <w:tcW w:w="360" w:type="dxa"/>
+            <w:tcBorders>
+              <w:right w:val="single" w:sz="8" w:space="0" w:color="auto"/>
+            </w:tcBorders>
+            <w:vAlign w:val="bottom"/>
+          </w:tcPr>
+          <w:p>
+            <w:pPr>
+              <w:rPr>
+                <w:sz w:val="2"/>
+                <w:szCs w:val="2"/>
+              </w:rPr>
+            </w:pPr>
+          </w:p>
+        </w:tc>
+        <w:tc>
+          <w:tcPr>
+            <w:tcW w:w="5640" w:type="dxa"/>
+            <w:tcBorders>
+              <w:bottom w:val="single" w:sz="8" w:space="0" w:color="auto"/>
+              <w:right w:val="single" w:sz="8" w:space="0" w:color="auto"/>
+            </w:tcBorders>
+            <w:vAlign w:val="bottom"/>
+          </w:tcPr>
+          <w:p>
+            <w:pPr>
+              <w:rPr>
+                <w:sz w:val="2"/>
+                <w:szCs w:val="2"/>
+              </w:rPr>
+            </w:pPr>
+          </w:p>
+        </w:tc>
+        <w:tc>
+          <w:tcPr>
+            <w:tcW w:w="740" w:type="dxa"/>
+            <w:tcBorders>
+              <w:bottom w:val="single" w:sz="8" w:space="0" w:color="auto"/>
+              <w:right w:val="single" w:sz="8" w:space="0" w:color="auto"/>
+            </w:tcBorders>
+            <w:vAlign w:val="bottom"/>
+          </w:tcPr>
+          <w:p>
+            <w:pPr>
+              <w:rPr>
+                <w:sz w:val="2"/>
+                <w:szCs w:val="2"/>
+              </w:rPr>
+            </w:pPr>
+          </w:p>
+        </w:tc>
+      </w:tr>
+      <w:tr>
+        <w:trPr>
+          <w:trHeight w:val="250"/>
+        </w:trPr>
+        <w:tc>
+          <w:tcPr>
+            <w:tcW w:w="360" w:type="dxa"/>
+            <w:tcBorders>
+              <w:right w:val="single" w:sz="8" w:space="0" w:color="auto"/>
+            </w:tcBorders>
+            <w:vAlign w:val="bottom"/>
+          </w:tcPr>
+          <w:p>
+            <w:pPr>
+              <w:rPr>
+                <w:sz w:val="21"/>
+                <w:szCs w:val="21"/>
+              </w:rPr>
+            </w:pPr>
+          </w:p>
+        </w:tc>
+        <w:tc>
+          <w:tcPr>
+            <w:tcW w:w="5640" w:type="dxa"/>
+            <w:tcBorders>
+              <w:right w:val="single" w:sz="8" w:space="0" w:color="auto"/>
+            </w:tcBorders>
+            <w:vAlign w:val="bottom"/>
+          </w:tcPr>
+          <w:p>
+            <w:pPr>
+              <w:spacing w:line="250" w:lineRule="exact"/>
+              <w:jc w:val="center"/>
+              <w:rPr>
+                <w:sz w:val="20"/>
+                <w:szCs w:val="20"/>
+              </w:rPr>
+            </w:pPr>
+            <w:r>
+              <w:rPr>
+                <w:rFonts w:eastAsia="Arial"/>
+                <w:sz w:val="24"/>
+                <w:szCs w:val="24"/>
+              </w:rPr>
+              <w:t>Clarification of the task to be completed</w:t>
+            </w:r>
+          </w:p>
+        </w:tc>
+        <w:tc>
+          <w:tcPr>
+            <w:tcW w:w="740" w:type="dxa"/>
+            <w:tcBorders>
+              <w:right w:val="single" w:sz="8" w:space="0" w:color="auto"/>
+            </w:tcBorders>
+            <w:vAlign w:val="bottom"/>
+          </w:tcPr>
+          <w:p>
+            <w:pPr>
+              <w:spacing w:line="250" w:lineRule="exact"/>
+              <w:ind w:left="100"/>
+              <w:rPr>
+                <w:sz w:val="20"/>
+                <w:szCs w:val="20"/>
+              </w:rPr>
+            </w:pPr>
+            <w:r>
+              <w:rPr>
+                <w:rFonts w:eastAsia="Arial"/>
+                <w:sz w:val="24"/>
+                <w:szCs w:val="24"/>
+              </w:rPr>
+              <w:t>5 pts</w:t>
+            </w:r>
+          </w:p>
+        </w:tc>
+      </w:tr>
+      <w:tr>
+        <w:trPr>
+          <w:trHeight w:val="27"/>
+        </w:trPr>
+        <w:tc>
+          <w:tcPr>
+            <w:tcW w:w="360" w:type="dxa"/>
+            <w:tcBorders>
+              <w:right w:val="single" w:sz="8" w:space="0" w:color="auto"/>
+            </w:tcBorders>
+            <w:vAlign w:val="bottom"/>
+          </w:tcPr>
+          <w:p>
+            <w:pPr>
+              <w:rPr>
+                <w:sz w:val="2"/>
+                <w:szCs w:val="2"/>
+              </w:rPr>
+            </w:pPr>
+          </w:p>
+        </w:tc>
+        <w:tc>
+          <w:tcPr>
+            <w:tcW w:w="5640" w:type="dxa"/>
+            <w:tcBorders>
+              <w:bottom w:val="single" w:sz="8" w:space="0" w:color="auto"/>
+              <w:right w:val="single" w:sz="8" w:space="0" w:color="auto"/>
+            </w:tcBorders>
+            <w:vAlign w:val="bottom"/>
+          </w:tcPr>
+          <w:p>
+            <w:pPr>
+              <w:rPr>
+                <w:sz w:val="2"/>
+                <w:szCs w:val="2"/>
+              </w:rPr>
+            </w:pPr>
+          </w:p>
+        </w:tc>
+        <w:tc>
+          <w:tcPr>
+            <w:tcW w:w="740" w:type="dxa"/>
+            <w:tcBorders>
+              <w:bottom w:val="single" w:sz="8" w:space="0" w:color="auto"/>
+              <w:right w:val="single" w:sz="8" w:space="0" w:color="auto"/>
+            </w:tcBorders>
+            <w:vAlign w:val="bottom"/>
+          </w:tcPr>
+          <w:p>
+            <w:pPr>
+              <w:rPr>
+                <w:sz w:val="2"/>
+                <w:szCs w:val="2"/>
+              </w:rPr>
+            </w:pPr>
+          </w:p>
+        </w:tc>
+      </w:tr>
+      <w:tr>
+        <w:trPr>
+          <w:trHeight w:val="250"/>
+        </w:trPr>
+        <w:tc>
+          <w:tcPr>
+            <w:tcW w:w="360" w:type="dxa"/>
+            <w:tcBorders>
+              <w:right w:val="single" w:sz="8" w:space="0" w:color="auto"/>
+            </w:tcBorders>
+            <w:vAlign w:val="bottom"/>
+          </w:tcPr>
+          <w:p>
+            <w:pPr>
+              <w:rPr>
+                <w:sz w:val="21"/>
+                <w:szCs w:val="21"/>
+              </w:rPr>
+            </w:pPr>
+          </w:p>
+        </w:tc>
+        <w:tc>
+          <w:tcPr>
+            <w:tcW w:w="5640" w:type="dxa"/>
+            <w:tcBorders>
+              <w:right w:val="single" w:sz="8" w:space="0" w:color="auto"/>
+            </w:tcBorders>
+            <w:vAlign w:val="bottom"/>
+          </w:tcPr>
+          <w:p>
+            <w:pPr>
+              <w:spacing w:line="250" w:lineRule="exact"/>
+              <w:jc w:val="center"/>
+              <w:rPr>
+                <w:sz w:val="20"/>
+                <w:szCs w:val="20"/>
+              </w:rPr>
+            </w:pPr>
+            <w:r>
+              <w:rPr>
+                <w:rFonts w:eastAsia="Arial"/>
+                <w:w w:val="97"/>
+                <w:sz w:val="24"/>
+                <w:szCs w:val="24"/>
+              </w:rPr>
+              <w:t>Successful retrieval of file from image</w:t>
+            </w:r>
+          </w:p>
+        </w:tc>
+        <w:tc>
+          <w:tcPr>
+            <w:tcW w:w="740" w:type="dxa"/>
+            <w:tcBorders>
+              <w:right w:val="single" w:sz="8" w:space="0" w:color="auto"/>
+            </w:tcBorders>
+            <w:vAlign w:val="bottom"/>
+          </w:tcPr>
+          <w:p>
+            <w:pPr>
+              <w:spacing w:line="250" w:lineRule="exact"/>
+              <w:ind w:left="100"/>
+              <w:rPr>
+                <w:sz w:val="20"/>
+                <w:szCs w:val="20"/>
+              </w:rPr>
+            </w:pPr>
+            <w:r>
+              <w:rPr>
+                <w:rFonts w:eastAsia="Arial"/>
+                <w:sz w:val="24"/>
+                <w:szCs w:val="24"/>
+              </w:rPr>
+              <w:t>5 pts</w:t>
+            </w:r>
+          </w:p>
+        </w:tc>
+      </w:tr>
+      <w:tr>
+        <w:trPr>
+          <w:trHeight w:val="27"/>
+        </w:trPr>
+        <w:tc>
+          <w:tcPr>
+            <w:tcW w:w="360" w:type="dxa"/>
+            <w:tcBorders>
+              <w:right w:val="single" w:sz="8" w:space="0" w:color="auto"/>
+            </w:tcBorders>
+            <w:vAlign w:val="bottom"/>
+          </w:tcPr>
+          <w:p>
+            <w:pPr>
+              <w:rPr>
+                <w:sz w:val="2"/>
+                <w:szCs w:val="2"/>
+              </w:rPr>
+            </w:pPr>
+          </w:p>
+        </w:tc>
+        <w:tc>
+          <w:tcPr>
+            <w:tcW w:w="5640" w:type="dxa"/>
+            <w:tcBorders>
+              <w:bottom w:val="single" w:sz="8" w:space="0" w:color="auto"/>
+              <w:right w:val="single" w:sz="8" w:space="0" w:color="auto"/>
+            </w:tcBorders>
+            <w:vAlign w:val="bottom"/>
+          </w:tcPr>
+          <w:p>
+            <w:pPr>
+              <w:rPr>
+                <w:sz w:val="2"/>
+                <w:szCs w:val="2"/>
+              </w:rPr>
+            </w:pPr>
+          </w:p>
+        </w:tc>
+        <w:tc>
+          <w:tcPr>
+            <w:tcW w:w="740" w:type="dxa"/>
+            <w:tcBorders>
+              <w:bottom w:val="single" w:sz="8" w:space="0" w:color="auto"/>
+              <w:right w:val="single" w:sz="8" w:space="0" w:color="auto"/>
+            </w:tcBorders>
+            <w:vAlign w:val="bottom"/>
+          </w:tcPr>
+          <w:p>
+            <w:pPr>
+              <w:rPr>
+                <w:sz w:val="2"/>
+                <w:szCs w:val="2"/>
+              </w:rPr>
+            </w:pPr>
+          </w:p>
+        </w:tc>
+      </w:tr>
+      <w:tr>
+        <w:trPr>
+          <w:trHeight w:val="250"/>
+        </w:trPr>
+        <w:tc>
+          <w:tcPr>
+            <w:tcW w:w="360" w:type="dxa"/>
+            <w:tcBorders>
+              <w:right w:val="single" w:sz="8" w:space="0" w:color="auto"/>
+            </w:tcBorders>
+            <w:vAlign w:val="bottom"/>
+          </w:tcPr>
+          <w:p>
+            <w:pPr>
+              <w:rPr>
+                <w:sz w:val="21"/>
+                <w:szCs w:val="21"/>
+              </w:rPr>
+            </w:pPr>
+          </w:p>
+        </w:tc>
+        <w:tc>
+          <w:tcPr>
+            <w:tcW w:w="5640" w:type="dxa"/>
+            <w:tcBorders>
+              <w:right w:val="single" w:sz="8" w:space="0" w:color="auto"/>
+            </w:tcBorders>
+            <w:vAlign w:val="bottom"/>
+          </w:tcPr>
+          <w:p>
+            <w:pPr>
+              <w:spacing w:line="250" w:lineRule="exact"/>
+              <w:jc w:val="center"/>
+              <w:rPr>
+                <w:sz w:val="20"/>
+                <w:szCs w:val="20"/>
+              </w:rPr>
+            </w:pPr>
+            <w:r>
+              <w:rPr>
+                <w:rFonts w:eastAsia="Arial"/>
+                <w:w w:val="97"/>
+                <w:sz w:val="24"/>
+                <w:szCs w:val="24"/>
+              </w:rPr>
+              <w:t>Successful decoding of file</w:t>
+            </w:r>
+          </w:p>
+        </w:tc>
+        <w:tc>
+          <w:tcPr>
+            <w:tcW w:w="740" w:type="dxa"/>
+            <w:tcBorders>
+              <w:right w:val="single" w:sz="8" w:space="0" w:color="auto"/>
+            </w:tcBorders>
+            <w:vAlign w:val="bottom"/>
+          </w:tcPr>
+          <w:p>
+            <w:pPr>
+              <w:spacing w:line="250" w:lineRule="exact"/>
+              <w:ind w:left="100"/>
+              <w:rPr>
+                <w:sz w:val="20"/>
+                <w:szCs w:val="20"/>
+              </w:rPr>
+            </w:pPr>
+            <w:r>
+              <w:rPr>
+                <w:rFonts w:eastAsia="Arial"/>
+                <w:sz w:val="24"/>
+                <w:szCs w:val="24"/>
+              </w:rPr>
+              <w:t>5 pts</w:t>
+            </w:r>
+          </w:p>
+        </w:tc>
+      </w:tr>
+      <w:tr>
+        <w:trPr>
+          <w:trHeight w:val="27"/>
+        </w:trPr>
+        <w:tc>
+          <w:tcPr>
+            <w:tcW w:w="360" w:type="dxa"/>
+            <w:tcBorders>
+              <w:right w:val="single" w:sz="8" w:space="0" w:color="auto"/>
+            </w:tcBorders>
+            <w:vAlign w:val="bottom"/>
+          </w:tcPr>
+          <w:p>
+            <w:pPr>
+              <w:rPr>
+                <w:sz w:val="2"/>
+                <w:szCs w:val="2"/>
+              </w:rPr>
+            </w:pPr>
+          </w:p>
+        </w:tc>
+        <w:tc>
+          <w:tcPr>
+            <w:tcW w:w="5640" w:type="dxa"/>
+            <w:tcBorders>
+              <w:bottom w:val="single" w:sz="8" w:space="0" w:color="auto"/>
+              <w:right w:val="single" w:sz="8" w:space="0" w:color="auto"/>
+            </w:tcBorders>
+            <w:vAlign w:val="bottom"/>
+          </w:tcPr>
+          <w:p>
+            <w:pPr>
+              <w:rPr>
+                <w:sz w:val="2"/>
+                <w:szCs w:val="2"/>
+              </w:rPr>
+            </w:pPr>
+          </w:p>
+        </w:tc>
+        <w:tc>
+          <w:tcPr>
+            <w:tcW w:w="740" w:type="dxa"/>
+            <w:tcBorders>
+              <w:bottom w:val="single" w:sz="8" w:space="0" w:color="auto"/>
+              <w:right w:val="single" w:sz="8" w:space="0" w:color="auto"/>
+            </w:tcBorders>
+            <w:vAlign w:val="bottom"/>
+          </w:tcPr>
+          <w:p>
+            <w:pPr>
+              <w:rPr>
+                <w:sz w:val="2"/>
+                <w:szCs w:val="2"/>
+              </w:rPr>
+            </w:pPr>
+          </w:p>
+        </w:tc>
+      </w:tr>
+      <w:tr>
+        <w:trPr>
+          <w:trHeight w:val="250"/>
+        </w:trPr>
+        <w:tc>
+          <w:tcPr>
+            <w:tcW w:w="360" w:type="dxa"/>
+            <w:tcBorders>
+              <w:right w:val="single" w:sz="8" w:space="0" w:color="auto"/>
+            </w:tcBorders>
+            <w:vAlign w:val="bottom"/>
+          </w:tcPr>
+          <w:p>
+            <w:pPr>
+              <w:rPr>
+                <w:sz w:val="21"/>
+                <w:szCs w:val="21"/>
+              </w:rPr>
+            </w:pPr>
+          </w:p>
+        </w:tc>
+        <w:tc>
+          <w:tcPr>
+            <w:tcW w:w="5640" w:type="dxa"/>
+            <w:tcBorders>
+              <w:right w:val="single" w:sz="8" w:space="0" w:color="auto"/>
+            </w:tcBorders>
+            <w:vAlign w:val="bottom"/>
+          </w:tcPr>
+          <w:p>
+            <w:pPr>
+              <w:spacing w:line="250" w:lineRule="exact"/>
+              <w:jc w:val="center"/>
+              <w:rPr>
+                <w:sz w:val="20"/>
+                <w:szCs w:val="20"/>
+              </w:rPr>
+            </w:pPr>
+            <w:r>
+              <w:rPr>
+                <w:rFonts w:eastAsia="Arial"/>
+                <w:w w:val="97"/>
+                <w:sz w:val="24"/>
+                <w:szCs w:val="24"/>
+              </w:rPr>
+              <w:t>Successful translation of flag</w:t>
+            </w:r>
+          </w:p>
+        </w:tc>
+        <w:tc>
+          <w:tcPr>
+            <w:tcW w:w="740" w:type="dxa"/>
+            <w:tcBorders>
+              <w:right w:val="single" w:sz="8" w:space="0" w:color="auto"/>
+            </w:tcBorders>
+            <w:vAlign w:val="bottom"/>
+          </w:tcPr>
+          <w:p>
+            <w:pPr>
+              <w:spacing w:line="250" w:lineRule="exact"/>
+              <w:ind w:left="100"/>
+              <w:rPr>
+                <w:sz w:val="20"/>
+                <w:szCs w:val="20"/>
+              </w:rPr>
+            </w:pPr>
+            <w:r>
+              <w:rPr>
+                <w:rFonts w:eastAsia="Arial"/>
+                <w:sz w:val="24"/>
+                <w:szCs w:val="24"/>
+              </w:rPr>
+              <w:t>5 pts</w:t>
+            </w:r>
+          </w:p>
+        </w:tc>
+      </w:tr>
+      <w:tr>
+        <w:trPr>
+          <w:trHeight w:val="27"/>
+        </w:trPr>
+        <w:tc>
+          <w:tcPr>
+            <w:tcW w:w="360" w:type="dxa"/>
+            <w:tcBorders>
+              <w:right w:val="single" w:sz="8" w:space="0" w:color="auto"/>
+            </w:tcBorders>
+            <w:vAlign w:val="bottom"/>
+          </w:tcPr>
+          <w:p>
+            <w:pPr>
+              <w:rPr>
+                <w:sz w:val="2"/>
+                <w:szCs w:val="2"/>
+              </w:rPr>
+            </w:pPr>
+          </w:p>
+        </w:tc>
+        <w:tc>
+          <w:tcPr>
+            <w:tcW w:w="5640" w:type="dxa"/>
+            <w:tcBorders>
+              <w:bottom w:val="single" w:sz="8" w:space="0" w:color="auto"/>
+              <w:right w:val="single" w:sz="8" w:space="0" w:color="auto"/>
+            </w:tcBorders>
+            <w:vAlign w:val="bottom"/>
+          </w:tcPr>
+          <w:p>
+            <w:pPr>
+              <w:rPr>
+                <w:sz w:val="2"/>
+                <w:szCs w:val="2"/>
+              </w:rPr>
+            </w:pPr>
+          </w:p>
+        </w:tc>
+        <w:tc>
+          <w:tcPr>
+            <w:tcW w:w="740" w:type="dxa"/>
+            <w:tcBorders>
+              <w:bottom w:val="single" w:sz="8" w:space="0" w:color="auto"/>
+              <w:right w:val="single" w:sz="8" w:space="0" w:color="auto"/>
+            </w:tcBorders>
+            <w:vAlign w:val="bottom"/>
+          </w:tcPr>
+          <w:p>
+            <w:pPr>
+              <w:rPr>
+                <w:sz w:val="2"/>
+                <w:szCs w:val="2"/>
+              </w:rPr>
+            </w:pPr>
+          </w:p>
+        </w:tc>
+      </w:tr>
+      <w:tr>
+        <w:trPr>
+          <w:trHeight w:val="250"/>
+        </w:trPr>
+        <w:tc>
+          <w:tcPr>
+            <w:tcW w:w="360" w:type="dxa"/>
+            <w:tcBorders>
+              <w:right w:val="single" w:sz="8" w:space="0" w:color="auto"/>
+            </w:tcBorders>
+            <w:vAlign w:val="bottom"/>
+          </w:tcPr>
+          <w:p>
+            <w:pPr>
+              <w:rPr>
+                <w:sz w:val="21"/>
+                <w:szCs w:val="21"/>
+              </w:rPr>
+            </w:pPr>
+          </w:p>
+        </w:tc>
+        <w:tc>
+          <w:tcPr>
+            <w:tcW w:w="5640" w:type="dxa"/>
+            <w:tcBorders>
+              <w:right w:val="single" w:sz="8" w:space="0" w:color="auto"/>
+            </w:tcBorders>
+            <w:vAlign w:val="bottom"/>
+          </w:tcPr>
+          <w:p>
+            <w:pPr>
+              <w:spacing w:line="250" w:lineRule="exact"/>
+              <w:jc w:val="center"/>
+              <w:rPr>
+                <w:sz w:val="20"/>
+                <w:szCs w:val="20"/>
+              </w:rPr>
+            </w:pPr>
+            <w:r>
+              <w:rPr>
+                <w:rFonts w:eastAsia="Arial"/>
+                <w:w w:val="98"/>
+                <w:sz w:val="24"/>
+                <w:szCs w:val="24"/>
+              </w:rPr>
+              <w:t>Successfully identifying the flag</w:t>
+            </w:r>
+          </w:p>
+        </w:tc>
+        <w:tc>
+          <w:tcPr>
+            <w:tcW w:w="740" w:type="dxa"/>
+            <w:tcBorders>
+              <w:right w:val="single" w:sz="8" w:space="0" w:color="auto"/>
+            </w:tcBorders>
+            <w:vAlign w:val="bottom"/>
+          </w:tcPr>
+          <w:p>
+            <w:pPr>
+              <w:spacing w:line="250" w:lineRule="exact"/>
+              <w:ind w:left="100"/>
+              <w:rPr>
+                <w:sz w:val="20"/>
+                <w:szCs w:val="20"/>
+              </w:rPr>
+            </w:pPr>
+            <w:r>
+              <w:rPr>
+                <w:rFonts w:eastAsia="Arial"/>
+                <w:sz w:val="24"/>
+                <w:szCs w:val="24"/>
+              </w:rPr>
+              <w:t>5 pts</w:t>
+            </w:r>
+          </w:p>
+        </w:tc>
+      </w:tr>
+      <w:tr>
+        <w:trPr>
+          <w:trHeight w:val="27"/>
+        </w:trPr>
+        <w:tc>
+          <w:tcPr>
+            <w:tcW w:w="360" w:type="dxa"/>
+            <w:tcBorders>
+              <w:right w:val="single" w:sz="8" w:space="0" w:color="auto"/>
+            </w:tcBorders>
+            <w:vAlign w:val="bottom"/>
+          </w:tcPr>
+          <w:p>
+            <w:pPr>
+              <w:rPr>
+                <w:sz w:val="2"/>
+                <w:szCs w:val="2"/>
+              </w:rPr>
+            </w:pPr>
+          </w:p>
+        </w:tc>
+        <w:tc>
+          <w:tcPr>
+            <w:tcW w:w="5640" w:type="dxa"/>
+            <w:tcBorders>
+              <w:bottom w:val="single" w:sz="8" w:space="0" w:color="auto"/>
+              <w:right w:val="single" w:sz="8" w:space="0" w:color="auto"/>
+            </w:tcBorders>
+            <w:vAlign w:val="bottom"/>
+          </w:tcPr>
+          <w:p>
+            <w:pPr>
+              <w:rPr>
+                <w:sz w:val="2"/>
+                <w:szCs w:val="2"/>
+              </w:rPr>
+            </w:pPr>
+          </w:p>
+        </w:tc>
+        <w:tc>
+          <w:tcPr>
+            <w:tcW w:w="740" w:type="dxa"/>
+            <w:tcBorders>
+              <w:bottom w:val="single" w:sz="8" w:space="0" w:color="auto"/>
+              <w:right w:val="single" w:sz="8" w:space="0" w:color="auto"/>
+            </w:tcBorders>
+            <w:vAlign w:val="bottom"/>
+          </w:tcPr>
+          <w:p>
+            <w:pPr>
+              <w:rPr>
+                <w:sz w:val="2"/>
+                <w:szCs w:val="2"/>
+              </w:rPr>
+            </w:pPr>
+          </w:p>
+        </w:tc>
+      </w:tr>
+    </w:tbl>
+    <w:p>
+      <w:pPr>
+        <w:spacing w:line="312" w:lineRule="exact"/>
         <w:rPr>
           <w:sz w:val="20"/>
           <w:szCs w:val="20"/>
@@ -3120,398 +4544,11 @@
     </w:p>
     <w:p>
       <w:pPr>
-        <w:spacing w:line="200" w:lineRule="exact"/>
         <w:rPr>
           <w:sz w:val="20"/>
           <w:szCs w:val="20"/>
         </w:rPr>
       </w:pPr>
-    </w:p>
-    <w:p>
-      <w:pPr>
-        <w:spacing w:line="200" w:lineRule="exact"/>
-        <w:rPr>
-          <w:sz w:val="20"/>
-          <w:szCs w:val="20"/>
-        </w:rPr>
-      </w:pPr>
-    </w:p>
-    <w:p>
-      <w:pPr>
-        <w:spacing w:line="200" w:lineRule="exact"/>
-        <w:rPr>
-          <w:sz w:val="20"/>
-          <w:szCs w:val="20"/>
-        </w:rPr>
-      </w:pPr>
-    </w:p>
-    <w:p>
-      <w:pPr>
-        <w:spacing w:line="200" w:lineRule="exact"/>
-        <w:rPr>
-          <w:sz w:val="20"/>
-          <w:szCs w:val="20"/>
-        </w:rPr>
-      </w:pPr>
-    </w:p>
-    <w:p>
-      <w:pPr>
-        <w:spacing w:line="200" w:lineRule="exact"/>
-        <w:rPr>
-          <w:sz w:val="20"/>
-          <w:szCs w:val="20"/>
-        </w:rPr>
-      </w:pPr>
-    </w:p>
-    <w:p>
-      <w:pPr>
-        <w:spacing w:line="200" w:lineRule="exact"/>
-        <w:rPr>
-          <w:sz w:val="20"/>
-          <w:szCs w:val="20"/>
-        </w:rPr>
-      </w:pPr>
-    </w:p>
-    <w:p>
-      <w:pPr>
-        <w:spacing w:line="200" w:lineRule="exact"/>
-        <w:rPr>
-          <w:sz w:val="20"/>
-          <w:szCs w:val="20"/>
-        </w:rPr>
-      </w:pPr>
-    </w:p>
-    <w:p>
-      <w:pPr>
-        <w:spacing w:line="200" w:lineRule="exact"/>
-        <w:rPr>
-          <w:sz w:val="20"/>
-          <w:szCs w:val="20"/>
-        </w:rPr>
-      </w:pPr>
-    </w:p>
-    <w:p>
-      <w:pPr>
-        <w:spacing w:line="200" w:lineRule="exact"/>
-        <w:rPr>
-          <w:sz w:val="20"/>
-          <w:szCs w:val="20"/>
-        </w:rPr>
-      </w:pPr>
-    </w:p>
-    <w:p>
-      <w:pPr>
-        <w:spacing w:line="200" w:lineRule="exact"/>
-        <w:rPr>
-          <w:sz w:val="20"/>
-          <w:szCs w:val="20"/>
-        </w:rPr>
-      </w:pPr>
-    </w:p>
-    <w:p>
-      <w:pPr>
-        <w:spacing w:line="200" w:lineRule="exact"/>
-        <w:rPr>
-          <w:sz w:val="20"/>
-          <w:szCs w:val="20"/>
-        </w:rPr>
-      </w:pPr>
-    </w:p>
-    <w:p>
-      <w:pPr>
-        <w:spacing w:line="200" w:lineRule="exact"/>
-        <w:rPr>
-          <w:sz w:val="20"/>
-          <w:szCs w:val="20"/>
-        </w:rPr>
-      </w:pPr>
-    </w:p>
-    <w:p>
-      <w:pPr>
-        <w:spacing w:line="200" w:lineRule="exact"/>
-        <w:rPr>
-          <w:sz w:val="20"/>
-          <w:szCs w:val="20"/>
-        </w:rPr>
-      </w:pPr>
-    </w:p>
-    <w:p>
-      <w:pPr>
-        <w:spacing w:line="200" w:lineRule="exact"/>
-        <w:rPr>
-          <w:sz w:val="20"/>
-          <w:szCs w:val="20"/>
-        </w:rPr>
-      </w:pPr>
-    </w:p>
-    <w:p>
-      <w:pPr>
-        <w:spacing w:line="200" w:lineRule="exact"/>
-        <w:rPr>
-          <w:sz w:val="20"/>
-          <w:szCs w:val="20"/>
-        </w:rPr>
-      </w:pPr>
-    </w:p>
-    <w:p>
-      <w:pPr>
-        <w:spacing w:line="200" w:lineRule="exact"/>
-        <w:rPr>
-          <w:sz w:val="20"/>
-          <w:szCs w:val="20"/>
-        </w:rPr>
-      </w:pPr>
-    </w:p>
-    <w:p>
-      <w:pPr>
-        <w:spacing w:line="200" w:lineRule="exact"/>
-        <w:rPr>
-          <w:sz w:val="20"/>
-          <w:szCs w:val="20"/>
-        </w:rPr>
-      </w:pPr>
-    </w:p>
-    <w:p>
-      <w:pPr>
-        <w:spacing w:line="200" w:lineRule="exact"/>
-        <w:rPr>
-          <w:sz w:val="20"/>
-          <w:szCs w:val="20"/>
-        </w:rPr>
-      </w:pPr>
-    </w:p>
-    <w:p>
-      <w:pPr>
-        <w:spacing w:line="200" w:lineRule="exact"/>
-        <w:rPr>
-          <w:sz w:val="20"/>
-          <w:szCs w:val="20"/>
-        </w:rPr>
-      </w:pPr>
-    </w:p>
-    <w:p>
-      <w:pPr>
-        <w:spacing w:line="200" w:lineRule="exact"/>
-        <w:rPr>
-          <w:sz w:val="20"/>
-          <w:szCs w:val="20"/>
-        </w:rPr>
-      </w:pPr>
-    </w:p>
-    <w:p>
-      <w:pPr>
-        <w:spacing w:line="200" w:lineRule="exact"/>
-        <w:rPr>
-          <w:sz w:val="20"/>
-          <w:szCs w:val="20"/>
-        </w:rPr>
-      </w:pPr>
-    </w:p>
-    <w:p>
-      <w:pPr>
-        <w:spacing w:line="200" w:lineRule="exact"/>
-        <w:rPr>
-          <w:sz w:val="20"/>
-          <w:szCs w:val="20"/>
-        </w:rPr>
-      </w:pPr>
-    </w:p>
-    <w:p>
-      <w:pPr>
-        <w:spacing w:line="200" w:lineRule="exact"/>
-        <w:rPr>
-          <w:sz w:val="20"/>
-          <w:szCs w:val="20"/>
-        </w:rPr>
-      </w:pPr>
-    </w:p>
-    <w:p>
-      <w:pPr>
-        <w:spacing w:line="200" w:lineRule="exact"/>
-        <w:rPr>
-          <w:sz w:val="20"/>
-          <w:szCs w:val="20"/>
-        </w:rPr>
-      </w:pPr>
-    </w:p>
-    <w:p>
-      <w:pPr>
-        <w:spacing w:line="200" w:lineRule="exact"/>
-        <w:rPr>
-          <w:sz w:val="20"/>
-          <w:szCs w:val="20"/>
-        </w:rPr>
-      </w:pPr>
-    </w:p>
-    <w:p>
-      <w:pPr>
-        <w:spacing w:line="200" w:lineRule="exact"/>
-        <w:rPr>
-          <w:sz w:val="20"/>
-          <w:szCs w:val="20"/>
-        </w:rPr>
-      </w:pPr>
-    </w:p>
-    <w:p>
-      <w:pPr>
-        <w:spacing w:line="200" w:lineRule="exact"/>
-        <w:rPr>
-          <w:sz w:val="20"/>
-          <w:szCs w:val="20"/>
-        </w:rPr>
-      </w:pPr>
-    </w:p>
-    <w:p>
-      <w:pPr>
-        <w:spacing w:line="200" w:lineRule="exact"/>
-        <w:rPr>
-          <w:sz w:val="20"/>
-          <w:szCs w:val="20"/>
-        </w:rPr>
-      </w:pPr>
-    </w:p>
-    <w:p>
-      <w:pPr>
-        <w:spacing w:line="200" w:lineRule="exact"/>
-        <w:rPr>
-          <w:sz w:val="20"/>
-          <w:szCs w:val="20"/>
-        </w:rPr>
-      </w:pPr>
-    </w:p>
-    <w:p>
-      <w:pPr>
-        <w:spacing w:line="200" w:lineRule="exact"/>
-        <w:rPr>
-          <w:sz w:val="20"/>
-          <w:szCs w:val="20"/>
-        </w:rPr>
-      </w:pPr>
-    </w:p>
-    <w:p>
-      <w:pPr>
-        <w:spacing w:line="200" w:lineRule="exact"/>
-        <w:rPr>
-          <w:sz w:val="20"/>
-          <w:szCs w:val="20"/>
-        </w:rPr>
-      </w:pPr>
-    </w:p>
-    <w:p>
-      <w:pPr>
-        <w:spacing w:line="200" w:lineRule="exact"/>
-        <w:rPr>
-          <w:sz w:val="20"/>
-          <w:szCs w:val="20"/>
-        </w:rPr>
-      </w:pPr>
-    </w:p>
-    <w:p>
-      <w:pPr>
-        <w:spacing w:line="200" w:lineRule="exact"/>
-        <w:rPr>
-          <w:sz w:val="20"/>
-          <w:szCs w:val="20"/>
-        </w:rPr>
-      </w:pPr>
-    </w:p>
-    <w:p>
-      <w:pPr>
-        <w:spacing w:line="200" w:lineRule="exact"/>
-        <w:rPr>
-          <w:sz w:val="20"/>
-          <w:szCs w:val="20"/>
-        </w:rPr>
-      </w:pPr>
-    </w:p>
-    <w:p>
-      <w:pPr>
-        <w:spacing w:line="200" w:lineRule="exact"/>
-        <w:rPr>
-          <w:sz w:val="20"/>
-          <w:szCs w:val="20"/>
-        </w:rPr>
-      </w:pPr>
-    </w:p>
-    <w:p>
-      <w:pPr>
-        <w:spacing w:line="200" w:lineRule="exact"/>
-        <w:rPr>
-          <w:sz w:val="20"/>
-          <w:szCs w:val="20"/>
-        </w:rPr>
-      </w:pPr>
-    </w:p>
-    <w:p>
-      <w:pPr>
-        <w:spacing w:line="200" w:lineRule="exact"/>
-        <w:rPr>
-          <w:sz w:val="20"/>
-          <w:szCs w:val="20"/>
-        </w:rPr>
-      </w:pPr>
-    </w:p>
-    <w:p>
-      <w:pPr>
-        <w:spacing w:line="200" w:lineRule="exact"/>
-        <w:rPr>
-          <w:sz w:val="20"/>
-          <w:szCs w:val="20"/>
-        </w:rPr>
-      </w:pPr>
-    </w:p>
-    <w:p>
-      <w:pPr>
-        <w:spacing w:line="200" w:lineRule="exact"/>
-        <w:rPr>
-          <w:sz w:val="20"/>
-          <w:szCs w:val="20"/>
-        </w:rPr>
-      </w:pPr>
-    </w:p>
-    <w:p>
-      <w:pPr>
-        <w:spacing w:line="200" w:lineRule="exact"/>
-        <w:rPr>
-          <w:sz w:val="20"/>
-          <w:szCs w:val="20"/>
-        </w:rPr>
-      </w:pPr>
-    </w:p>
-    <w:p>
-      <w:pPr>
-        <w:spacing w:line="200" w:lineRule="exact"/>
-        <w:rPr>
-          <w:sz w:val="20"/>
-          <w:szCs w:val="20"/>
-        </w:rPr>
-      </w:pPr>
-    </w:p>
-    <w:p>
-      <w:pPr>
-        <w:spacing w:line="293" w:lineRule="exact"/>
-        <w:rPr>
-          <w:sz w:val="20"/>
-          <w:szCs w:val="20"/>
-        </w:rPr>
-      </w:pPr>
-    </w:p>
-    <w:p>
-      <w:pPr>
-        <w:jc w:val="center"/>
-        <w:rPr>
-          <w:sz w:val="20"/>
-          <w:szCs w:val="20"/>
-        </w:rPr>
-      </w:pPr>
-      <w:r>
-        <w:rPr>
-          <w:rFonts w:eastAsia="Arial"/>
-          <w:sz w:val="21"/>
-          <w:szCs w:val="21"/>
-        </w:rPr>
-        <w:t>3</w:t>
-      </w:r>
     </w:p>
     <w:sectPr>
       <w:type w:val="continuous"/>

</xml_diff>

<commit_message>
Fixed the problem 1 folder. Also updated the Writeup document.`
</commit_message>
<xml_diff>
--- a/CTF_Final_Project_Writeup.docx
+++ b/CTF_Final_Project_Writeup.docx
@@ -158,7 +158,18 @@
           <w:sz w:val="40"/>
           <w:szCs w:val="34"/>
         </w:rPr>
-        <w:t>Problem 1</w:t>
+        <w:t>Proble</w:t>
+      </w:r>
+      <w:bookmarkStart w:id="1" w:name="_GoBack"/>
+      <w:bookmarkEnd w:id="1"/>
+      <w:r>
+        <w:rPr>
+          <w:rFonts w:eastAsia="Arial"/>
+          <w:b/>
+          <w:sz w:val="40"/>
+          <w:szCs w:val="34"/>
+        </w:rPr>
+        <w:t>m 1</w:t>
       </w:r>
     </w:p>
     <w:p>
@@ -368,7 +379,23 @@
           <w:sz w:val="24"/>
           <w:szCs w:val="24"/>
         </w:rPr>
-        <w:t>Intended difficulty of this problem is a low-medium level difficulty.</w:t>
+        <w:t xml:space="preserve">Intended difficulty of this problem is </w:t>
+      </w:r>
+      <w:r>
+        <w:rPr>
+          <w:rFonts w:eastAsia="Arial"/>
+          <w:sz w:val="24"/>
+          <w:szCs w:val="24"/>
+        </w:rPr>
+        <w:t>easy</w:t>
+      </w:r>
+      <w:r>
+        <w:rPr>
+          <w:rFonts w:eastAsia="Arial"/>
+          <w:sz w:val="24"/>
+          <w:szCs w:val="24"/>
+        </w:rPr>
+        <w:t xml:space="preserve"> difficulty.</w:t>
       </w:r>
     </w:p>
     <w:p>
@@ -780,8 +807,8 @@
           <w:szCs w:val="34"/>
         </w:rPr>
       </w:pPr>
-      <w:bookmarkStart w:id="1" w:name="page2"/>
-      <w:bookmarkEnd w:id="1"/>
+      <w:bookmarkStart w:id="2" w:name="page2"/>
+      <w:bookmarkEnd w:id="2"/>
       <w:r>
         <w:rPr>
           <w:rFonts w:eastAsia="Arial"/>
@@ -843,29 +870,167 @@
     </w:p>
     <w:p>
       <w:pPr>
-        <w:spacing w:line="193" w:lineRule="exact"/>
         <w:rPr>
           <w:sz w:val="20"/>
           <w:szCs w:val="20"/>
         </w:rPr>
       </w:pPr>
-    </w:p>
-    <w:p>
-      <w:pPr>
-        <w:spacing w:line="371" w:lineRule="exact"/>
-        <w:rPr>
-          <w:rFonts w:eastAsia="Arial"/>
-          <w:sz w:val="24"/>
-          <w:szCs w:val="24"/>
-        </w:rPr>
-      </w:pPr>
-      <w:r>
-        <w:rPr>
-          <w:rFonts w:eastAsia="Arial"/>
-          <w:sz w:val="24"/>
-          <w:szCs w:val="24"/>
-        </w:rPr>
-        <w:t xml:space="preserve">Provided is a beautiful picture of Jordan in his glory days. Using </w:t>
+      <w:r>
+        <w:rPr>
+          <w:sz w:val="24"/>
+          <w:szCs w:val="24"/>
+        </w:rPr>
+        <w:t xml:space="preserve">Flag: </w:t>
+      </w:r>
+      <w:proofErr w:type="gramStart"/>
+      <w:r>
+        <w:rPr>
+          <w:sz w:val="24"/>
+          <w:szCs w:val="24"/>
+        </w:rPr>
+        <w:t>flag{</w:t>
+      </w:r>
+      <w:proofErr w:type="gramEnd"/>
+      <w:r>
+        <w:rPr>
+          <w:sz w:val="24"/>
+          <w:szCs w:val="24"/>
+        </w:rPr>
+        <w:t>My_n4m3_1s_n0t_J0rd4n}</w:t>
+      </w:r>
+    </w:p>
+    <w:p>
+      <w:pPr>
+        <w:rPr>
+          <w:sz w:val="20"/>
+          <w:szCs w:val="20"/>
+        </w:rPr>
+      </w:pPr>
+    </w:p>
+    <w:p>
+      <w:pPr>
+        <w:rPr>
+          <w:rFonts w:eastAsia="Arial"/>
+          <w:sz w:val="24"/>
+          <w:szCs w:val="24"/>
+        </w:rPr>
+      </w:pPr>
+      <w:r>
+        <w:rPr>
+          <w:rFonts w:eastAsia="Arial"/>
+          <w:sz w:val="24"/>
+          <w:szCs w:val="24"/>
+        </w:rPr>
+        <w:t>Provided</w:t>
+      </w:r>
+      <w:r>
+        <w:rPr>
+          <w:rFonts w:eastAsia="Arial"/>
+          <w:sz w:val="24"/>
+          <w:szCs w:val="24"/>
+        </w:rPr>
+        <w:t xml:space="preserve"> is a </w:t>
+      </w:r>
+      <w:r>
+        <w:rPr>
+          <w:rFonts w:eastAsia="Arial"/>
+          <w:sz w:val="24"/>
+          <w:szCs w:val="24"/>
+        </w:rPr>
+        <w:t>beautiful picture of Jordan in his glory days</w:t>
+      </w:r>
+      <w:r>
+        <w:rPr>
+          <w:rFonts w:eastAsia="Arial"/>
+          <w:sz w:val="24"/>
+          <w:szCs w:val="24"/>
+        </w:rPr>
+        <w:t>, a link that is an article for Citrix CTX1 encoding, and a</w:t>
+      </w:r>
+      <w:r>
+        <w:rPr>
+          <w:rFonts w:eastAsia="Arial"/>
+          <w:sz w:val="24"/>
+          <w:szCs w:val="24"/>
+        </w:rPr>
+        <w:t xml:space="preserve"> picture of a hand with an </w:t>
+      </w:r>
+      <w:r>
+        <w:rPr>
+          <w:rFonts w:eastAsia="Arial"/>
+          <w:sz w:val="24"/>
+          <w:szCs w:val="24"/>
+        </w:rPr>
+        <w:t>Italian</w:t>
+      </w:r>
+      <w:r>
+        <w:rPr>
+          <w:rFonts w:eastAsia="Arial"/>
+          <w:sz w:val="24"/>
+          <w:szCs w:val="24"/>
+        </w:rPr>
+        <w:t>esque</w:t>
+      </w:r>
+      <w:r>
+        <w:rPr>
+          <w:rFonts w:eastAsia="Arial"/>
+          <w:sz w:val="24"/>
+          <w:szCs w:val="24"/>
+        </w:rPr>
+        <w:t xml:space="preserve"> caption</w:t>
+      </w:r>
+      <w:r>
+        <w:rPr>
+          <w:rFonts w:eastAsia="Arial"/>
+          <w:sz w:val="24"/>
+          <w:szCs w:val="24"/>
+        </w:rPr>
+        <w:t xml:space="preserve">. The picture actually has embedded data within it. The whole point of the link is to give foreshadowing that the user will encounter something the is encoded with Citrix CTX1 later on in the challenge. This is the link: </w:t>
+      </w:r>
+      <w:hyperlink r:id="rId5" w:history="1">
+        <w:r>
+          <w:rPr>
+            <w:rStyle w:val="Hyperlink"/>
+            <w:rFonts w:eastAsia="Arial"/>
+            <w:sz w:val="24"/>
+            <w:szCs w:val="24"/>
+          </w:rPr>
+          <w:t>https://www.nccgroup.trust/us/about-us/newsroom-and-events/blog/2014/january/good-fun-with-bad-crypto/</w:t>
+        </w:r>
+      </w:hyperlink>
+      <w:r>
+        <w:rPr>
+          <w:rFonts w:eastAsia="Arial"/>
+          <w:sz w:val="24"/>
+          <w:szCs w:val="24"/>
+        </w:rPr>
+        <w:t>. And the picture of the hand is to give a slight hit for something Italian related.</w:t>
+      </w:r>
+    </w:p>
+    <w:p>
+      <w:pPr>
+        <w:rPr>
+          <w:rFonts w:eastAsia="Arial"/>
+          <w:sz w:val="24"/>
+          <w:szCs w:val="24"/>
+        </w:rPr>
+      </w:pPr>
+    </w:p>
+    <w:p>
+      <w:pPr>
+        <w:rPr>
+          <w:rFonts w:eastAsia="Arial"/>
+          <w:sz w:val="24"/>
+          <w:szCs w:val="24"/>
+        </w:rPr>
+      </w:pPr>
+      <w:r>
+        <w:rPr>
+          <w:rFonts w:eastAsia="Arial"/>
+          <w:sz w:val="24"/>
+          <w:szCs w:val="24"/>
+        </w:rPr>
+        <w:t xml:space="preserve">Using </w:t>
       </w:r>
       <w:proofErr w:type="spellStart"/>
       <w:r>
@@ -891,7 +1056,97 @@
           <w:sz w:val="24"/>
           <w:szCs w:val="24"/>
         </w:rPr>
-        <w:t xml:space="preserve"> large amount of text, which is the result of encoding the flag three times using a Citrix CTX1 encoding. Once decoded, though, one will notice that the resulting string is not in English. A picture of a hand, with an Italian caption, is provided to clue individuals into the fact that the flag needs to be translated from Italian to English. Lastly though, the final word of the flag is in Hebrew. Given that the title includes Jordan’s name, individuals should be able to make this connection. Once the final translation is done, the individual will be left with the flag.</w:t>
+        <w:t xml:space="preserve"> large amount of text, which is the result of encoding the flag three times using a Citrix CTX1 encoding</w:t>
+      </w:r>
+      <w:r>
+        <w:rPr>
+          <w:rFonts w:eastAsia="Arial"/>
+          <w:sz w:val="24"/>
+          <w:szCs w:val="24"/>
+        </w:rPr>
+        <w:t>. This is where the article comes in handy (Get it, because of the picture with the hand. No? Ok I’ll leave.)</w:t>
+      </w:r>
+      <w:r>
+        <w:rPr>
+          <w:rFonts w:eastAsia="Arial"/>
+          <w:sz w:val="24"/>
+          <w:szCs w:val="24"/>
+        </w:rPr>
+        <w:t xml:space="preserve">. </w:t>
+      </w:r>
+    </w:p>
+    <w:p>
+      <w:pPr>
+        <w:rPr>
+          <w:rFonts w:eastAsia="Arial"/>
+          <w:sz w:val="24"/>
+          <w:szCs w:val="24"/>
+        </w:rPr>
+      </w:pPr>
+    </w:p>
+    <w:p>
+      <w:pPr>
+        <w:rPr>
+          <w:rFonts w:eastAsia="Arial"/>
+          <w:sz w:val="24"/>
+          <w:szCs w:val="24"/>
+        </w:rPr>
+      </w:pPr>
+      <w:r>
+        <w:rPr>
+          <w:rFonts w:eastAsia="Arial"/>
+          <w:sz w:val="24"/>
+          <w:szCs w:val="24"/>
+        </w:rPr>
+        <w:t xml:space="preserve">Once decoded, though, one will notice that the resulting string is not in English. </w:t>
+      </w:r>
+      <w:r>
+        <w:rPr>
+          <w:rFonts w:eastAsia="Arial"/>
+          <w:sz w:val="24"/>
+          <w:szCs w:val="24"/>
+        </w:rPr>
+        <w:t>This is that actual intended use of the picture of the hand. It is</w:t>
+      </w:r>
+      <w:r>
+        <w:rPr>
+          <w:rFonts w:eastAsia="Arial"/>
+          <w:sz w:val="24"/>
+          <w:szCs w:val="24"/>
+        </w:rPr>
+        <w:t xml:space="preserve"> to clue individuals into the fact that the flag needs to be translated from Italian to English. Lastly though, the final word of the flag is in Hebrew. Given that the title includes Jordan’s name, individuals </w:t>
+      </w:r>
+      <w:r>
+        <w:rPr>
+          <w:rFonts w:eastAsia="Arial"/>
+          <w:sz w:val="24"/>
+          <w:szCs w:val="24"/>
+        </w:rPr>
+        <w:t>who know him may</w:t>
+      </w:r>
+      <w:r>
+        <w:rPr>
+          <w:rFonts w:eastAsia="Arial"/>
+          <w:sz w:val="24"/>
+          <w:szCs w:val="24"/>
+        </w:rPr>
+        <w:t xml:space="preserve"> be able to make this connection. </w:t>
+      </w:r>
+      <w:r>
+        <w:rPr>
+          <w:rFonts w:eastAsia="Arial"/>
+          <w:sz w:val="24"/>
+          <w:szCs w:val="24"/>
+        </w:rPr>
+        <w:t xml:space="preserve">Otherwise a simple google translate will figure it out. </w:t>
+      </w:r>
+      <w:r>
+        <w:rPr>
+          <w:rFonts w:eastAsia="Arial"/>
+          <w:sz w:val="24"/>
+          <w:szCs w:val="24"/>
+        </w:rPr>
+        <w:t>Once the final translation is done, the individual will be left with the flag.</w:t>
       </w:r>
     </w:p>
     <w:p>
@@ -2285,17 +2540,7 @@
           <w:sz w:val="40"/>
           <w:szCs w:val="34"/>
         </w:rPr>
-        <w:lastRenderedPageBreak/>
-        <w:t>Problem</w:t>
-      </w:r>
-      <w:r>
-        <w:rPr>
-          <w:rFonts w:eastAsia="Arial"/>
-          <w:b/>
-          <w:sz w:val="40"/>
-          <w:szCs w:val="34"/>
-        </w:rPr>
-        <w:t xml:space="preserve"> 2</w:t>
+        <w:t>Problem 2</w:t>
       </w:r>
     </w:p>
     <w:p>
@@ -2956,90 +3201,21 @@
       <w:pPr>
         <w:rPr>
           <w:noProof/>
+          <w:sz w:val="24"/>
+          <w:szCs w:val="24"/>
         </w:rPr>
       </w:pPr>
       <w:r>
         <w:rPr>
           <w:noProof/>
+          <w:sz w:val="24"/>
+          <w:szCs w:val="24"/>
         </w:rPr>
         <w:drawing>
           <wp:inline distT="0" distB="0" distL="0" distR="0" wp14:anchorId="50A56830" wp14:editId="749AE1CF">
             <wp:extent cx="5943600" cy="583565"/>
             <wp:effectExtent l="0" t="0" r="0" b="6985"/>
             <wp:docPr id="1" name="Picture 1"/>
-            <wp:cNvGraphicFramePr>
-              <a:graphicFrameLocks xmlns:a="http://schemas.openxmlformats.org/drawingml/2006/main" noChangeAspect="1"/>
-            </wp:cNvGraphicFramePr>
-            <a:graphic xmlns:a="http://schemas.openxmlformats.org/drawingml/2006/main">
-              <a:graphicData uri="http://schemas.openxmlformats.org/drawingml/2006/picture">
-                <pic:pic xmlns:pic="http://schemas.openxmlformats.org/drawingml/2006/picture">
-                  <pic:nvPicPr>
-                    <pic:cNvPr id="1" name=""/>
-                    <pic:cNvPicPr/>
-                  </pic:nvPicPr>
-                  <pic:blipFill>
-                    <a:blip r:embed="rId5"/>
-                    <a:stretch>
-                      <a:fillRect/>
-                    </a:stretch>
-                  </pic:blipFill>
-                  <pic:spPr>
-                    <a:xfrm>
-                      <a:off x="0" y="0"/>
-                      <a:ext cx="5943600" cy="583565"/>
-                    </a:xfrm>
-                    <a:prstGeom prst="rect">
-                      <a:avLst/>
-                    </a:prstGeom>
-                  </pic:spPr>
-                </pic:pic>
-              </a:graphicData>
-            </a:graphic>
-          </wp:inline>
-        </w:drawing>
-      </w:r>
-    </w:p>
-    <w:p>
-      <w:pPr>
-        <w:rPr>
-          <w:noProof/>
-        </w:rPr>
-      </w:pPr>
-      <w:r>
-        <w:rPr>
-          <w:noProof/>
-        </w:rPr>
-        <w:t xml:space="preserve">The flag file is listed as just binary data and the prob2.x is an executable elf binary.  </w:t>
-      </w:r>
-    </w:p>
-    <w:p>
-      <w:pPr>
-        <w:rPr>
-          <w:noProof/>
-        </w:rPr>
-      </w:pPr>
-      <w:r>
-        <w:rPr>
-          <w:noProof/>
-        </w:rPr>
-        <w:t>Running strings on file gives no useful output and calculating the shannon entropy the flag file returns</w:t>
-      </w:r>
-    </w:p>
-    <w:p>
-      <w:pPr>
-        <w:rPr>
-          <w:noProof/>
-        </w:rPr>
-      </w:pPr>
-      <w:r>
-        <w:rPr>
-          <w:noProof/>
-        </w:rPr>
-        <w:drawing>
-          <wp:inline distT="0" distB="0" distL="0" distR="0" wp14:anchorId="74D5C35F" wp14:editId="47B51969">
-            <wp:extent cx="4362450" cy="619125"/>
-            <wp:effectExtent l="0" t="0" r="0" b="9525"/>
-            <wp:docPr id="2" name="Picture 2"/>
             <wp:cNvGraphicFramePr>
               <a:graphicFrameLocks xmlns:a="http://schemas.openxmlformats.org/drawingml/2006/main" noChangeAspect="1"/>
             </wp:cNvGraphicFramePr>
@@ -3059,7 +3235,7 @@
                   <pic:spPr>
                     <a:xfrm>
                       <a:off x="0" y="0"/>
-                      <a:ext cx="4362450" cy="619125"/>
+                      <a:ext cx="5943600" cy="583565"/>
                     </a:xfrm>
                     <a:prstGeom prst="rect">
                       <a:avLst/>
@@ -3076,31 +3252,56 @@
       <w:pPr>
         <w:rPr>
           <w:noProof/>
+          <w:sz w:val="24"/>
+          <w:szCs w:val="24"/>
         </w:rPr>
       </w:pPr>
       <w:r>
         <w:rPr>
           <w:noProof/>
-        </w:rPr>
-        <w:t xml:space="preserve">Which seems to suggest that the file is encrypted. By referencing the hint, it’s obvious that the file is encrypted with aes-cbc 256.  Running the prob2.x binary results in </w:t>
+          <w:sz w:val="24"/>
+          <w:szCs w:val="24"/>
+        </w:rPr>
+        <w:t xml:space="preserve">The flag file is listed as just binary data and the prob2.x is an executable elf binary.  </w:t>
       </w:r>
     </w:p>
     <w:p>
       <w:pPr>
         <w:rPr>
           <w:noProof/>
+          <w:sz w:val="24"/>
+          <w:szCs w:val="24"/>
         </w:rPr>
       </w:pPr>
       <w:r>
         <w:rPr>
           <w:noProof/>
+          <w:sz w:val="24"/>
+          <w:szCs w:val="24"/>
+        </w:rPr>
+        <w:t>Running strings on file gives no useful output and calculating the shannon entropy the flag file returns</w:t>
+      </w:r>
+    </w:p>
+    <w:p>
+      <w:pPr>
+        <w:rPr>
+          <w:noProof/>
+          <w:sz w:val="24"/>
+          <w:szCs w:val="24"/>
+        </w:rPr>
+      </w:pPr>
+      <w:r>
+        <w:rPr>
+          <w:noProof/>
+          <w:sz w:val="24"/>
+          <w:szCs w:val="24"/>
         </w:rPr>
         <w:lastRenderedPageBreak/>
         <w:drawing>
-          <wp:inline distT="0" distB="0" distL="0" distR="0" wp14:anchorId="099C9B67" wp14:editId="5802721E">
-            <wp:extent cx="5172075" cy="695325"/>
-            <wp:effectExtent l="0" t="0" r="9525" b="9525"/>
-            <wp:docPr id="3" name="Picture 3"/>
+          <wp:inline distT="0" distB="0" distL="0" distR="0" wp14:anchorId="74D5C35F" wp14:editId="47B51969">
+            <wp:extent cx="4362450" cy="619125"/>
+            <wp:effectExtent l="0" t="0" r="0" b="9525"/>
+            <wp:docPr id="2" name="Picture 2"/>
             <wp:cNvGraphicFramePr>
               <a:graphicFrameLocks xmlns:a="http://schemas.openxmlformats.org/drawingml/2006/main" noChangeAspect="1"/>
             </wp:cNvGraphicFramePr>
@@ -3120,7 +3321,7 @@
                   <pic:spPr>
                     <a:xfrm>
                       <a:off x="0" y="0"/>
-                      <a:ext cx="5172075" cy="695325"/>
+                      <a:ext cx="4362450" cy="619125"/>
                     </a:xfrm>
                     <a:prstGeom prst="rect">
                       <a:avLst/>
@@ -3137,30 +3338,38 @@
       <w:pPr>
         <w:rPr>
           <w:noProof/>
+          <w:sz w:val="24"/>
+          <w:szCs w:val="24"/>
         </w:rPr>
       </w:pPr>
       <w:r>
         <w:rPr>
           <w:noProof/>
-        </w:rPr>
-        <w:t>And giving it a string as an argument results in the program printing out the argument.  We can test for a string format vulnerability by giving it ‘%x.%x.%x.%x.%x.%x.%x.’ results in:</w:t>
+          <w:sz w:val="24"/>
+          <w:szCs w:val="24"/>
+        </w:rPr>
+        <w:t xml:space="preserve">Which seems to suggest that the file is encrypted. By referencing the hint, it’s obvious that the file is encrypted with aes-cbc 256.  Running the prob2.x binary results in </w:t>
       </w:r>
     </w:p>
     <w:p>
       <w:pPr>
         <w:rPr>
           <w:noProof/>
+          <w:sz w:val="24"/>
+          <w:szCs w:val="24"/>
         </w:rPr>
       </w:pPr>
       <w:r>
         <w:rPr>
           <w:noProof/>
+          <w:sz w:val="24"/>
+          <w:szCs w:val="24"/>
         </w:rPr>
         <w:drawing>
-          <wp:inline distT="0" distB="0" distL="0" distR="0" wp14:anchorId="70E0CF79" wp14:editId="7B844858">
-            <wp:extent cx="5943600" cy="288290"/>
-            <wp:effectExtent l="0" t="0" r="0" b="0"/>
-            <wp:docPr id="4" name="Picture 4"/>
+          <wp:inline distT="0" distB="0" distL="0" distR="0" wp14:anchorId="099C9B67" wp14:editId="5802721E">
+            <wp:extent cx="5172075" cy="695325"/>
+            <wp:effectExtent l="0" t="0" r="9525" b="9525"/>
+            <wp:docPr id="3" name="Picture 3"/>
             <wp:cNvGraphicFramePr>
               <a:graphicFrameLocks xmlns:a="http://schemas.openxmlformats.org/drawingml/2006/main" noChangeAspect="1"/>
             </wp:cNvGraphicFramePr>
@@ -3180,7 +3389,7 @@
                   <pic:spPr>
                     <a:xfrm>
                       <a:off x="0" y="0"/>
-                      <a:ext cx="5943600" cy="288290"/>
+                      <a:ext cx="5172075" cy="695325"/>
                     </a:xfrm>
                     <a:prstGeom prst="rect">
                       <a:avLst/>
@@ -3197,30 +3406,38 @@
       <w:pPr>
         <w:rPr>
           <w:noProof/>
+          <w:sz w:val="24"/>
+          <w:szCs w:val="24"/>
         </w:rPr>
       </w:pPr>
       <w:r>
         <w:rPr>
           <w:noProof/>
-        </w:rPr>
-        <w:t>Which indicates that there is indeed a vulnerability present.  Lets run strings on prob2.x.</w:t>
+          <w:sz w:val="24"/>
+          <w:szCs w:val="24"/>
+        </w:rPr>
+        <w:t>And giving it a string as an argument results in the program printing out the argument.  We can test for a string format vulnerability by giving it ‘%x.%x.%x.%x.%x.%x.%x.’ results in:</w:t>
       </w:r>
     </w:p>
     <w:p>
       <w:pPr>
         <w:rPr>
           <w:noProof/>
+          <w:sz w:val="24"/>
+          <w:szCs w:val="24"/>
         </w:rPr>
       </w:pPr>
       <w:r>
         <w:rPr>
           <w:noProof/>
+          <w:sz w:val="24"/>
+          <w:szCs w:val="24"/>
         </w:rPr>
         <w:drawing>
-          <wp:inline distT="0" distB="0" distL="0" distR="0" wp14:anchorId="1CD84DAF" wp14:editId="3128F3D7">
-            <wp:extent cx="4876800" cy="1533525"/>
-            <wp:effectExtent l="0" t="0" r="0" b="9525"/>
-            <wp:docPr id="14" name="Picture 14"/>
+          <wp:inline distT="0" distB="0" distL="0" distR="0" wp14:anchorId="70E0CF79" wp14:editId="7B844858">
+            <wp:extent cx="5943600" cy="288290"/>
+            <wp:effectExtent l="0" t="0" r="0" b="0"/>
+            <wp:docPr id="4" name="Picture 4"/>
             <wp:cNvGraphicFramePr>
               <a:graphicFrameLocks xmlns:a="http://schemas.openxmlformats.org/drawingml/2006/main" noChangeAspect="1"/>
             </wp:cNvGraphicFramePr>
@@ -3240,7 +3457,7 @@
                   <pic:spPr>
                     <a:xfrm>
                       <a:off x="0" y="0"/>
-                      <a:ext cx="4876800" cy="1533525"/>
+                      <a:ext cx="5943600" cy="288290"/>
                     </a:xfrm>
                     <a:prstGeom prst="rect">
                       <a:avLst/>
@@ -3257,43 +3474,38 @@
       <w:pPr>
         <w:rPr>
           <w:noProof/>
+          <w:sz w:val="24"/>
+          <w:szCs w:val="24"/>
         </w:rPr>
       </w:pPr>
       <w:r>
         <w:rPr>
           <w:noProof/>
-        </w:rPr>
-        <w:t>There are a few interesting strings here like ‘flag’ and ‘ctf2019’ but nothing that looks like an AES key.</w:t>
+          <w:sz w:val="24"/>
+          <w:szCs w:val="24"/>
+        </w:rPr>
+        <w:t>Which indicates that there is indeed a vulnerability present.  Lets run strings on prob2.x.</w:t>
       </w:r>
     </w:p>
     <w:p>
       <w:pPr>
         <w:rPr>
           <w:noProof/>
+          <w:sz w:val="24"/>
+          <w:szCs w:val="24"/>
         </w:rPr>
       </w:pPr>
       <w:r>
         <w:rPr>
           <w:noProof/>
-        </w:rPr>
-        <w:t xml:space="preserve">Lets change pace a little and debug the program with pwndbg to see what it is doing. The binary looks like it is stripped because pwndbg is not able to set a breakpoint at main and tells the user that there are no symbols found.  </w:t>
-      </w:r>
-    </w:p>
-    <w:p>
-      <w:pPr>
-        <w:rPr>
-          <w:noProof/>
-        </w:rPr>
-      </w:pPr>
-      <w:r>
-        <w:rPr>
-          <w:noProof/>
+          <w:sz w:val="24"/>
+          <w:szCs w:val="24"/>
         </w:rPr>
         <w:drawing>
-          <wp:inline distT="0" distB="0" distL="0" distR="0" wp14:anchorId="0B1F3A9A" wp14:editId="4817E1F6">
-            <wp:extent cx="4762500" cy="876300"/>
-            <wp:effectExtent l="0" t="0" r="0" b="0"/>
-            <wp:docPr id="6" name="Picture 6"/>
+          <wp:inline distT="0" distB="0" distL="0" distR="0" wp14:anchorId="1CD84DAF" wp14:editId="3128F3D7">
+            <wp:extent cx="4876800" cy="1533525"/>
+            <wp:effectExtent l="0" t="0" r="0" b="9525"/>
+            <wp:docPr id="14" name="Picture 14"/>
             <wp:cNvGraphicFramePr>
               <a:graphicFrameLocks xmlns:a="http://schemas.openxmlformats.org/drawingml/2006/main" noChangeAspect="1"/>
             </wp:cNvGraphicFramePr>
@@ -3313,7 +3525,7 @@
                   <pic:spPr>
                     <a:xfrm>
                       <a:off x="0" y="0"/>
-                      <a:ext cx="4762500" cy="876300"/>
+                      <a:ext cx="4876800" cy="1533525"/>
                     </a:xfrm>
                     <a:prstGeom prst="rect">
                       <a:avLst/>
@@ -3330,30 +3542,55 @@
       <w:pPr>
         <w:rPr>
           <w:noProof/>
+          <w:sz w:val="24"/>
+          <w:szCs w:val="24"/>
         </w:rPr>
       </w:pPr>
       <w:r>
         <w:rPr>
           <w:noProof/>
-        </w:rPr>
-        <w:t>However, we know that a printf instruction happens within main so we can set a breakpoint on that function to start executing and debugging within the printf call. Using the finish command, we can finish the call to printf and start debugging in main. We can see that there is a call to a function after the printf function. Examining the registers and stack prior to executing the call instruction reveals that there are two arguments passed in, a suspicious string that looks like it might be some obsfucated key and the ctf2019 string.  After entering the function, it looks like it is performing an xor operation on the suspisious string with the key ctf2019 string.</w:t>
+          <w:sz w:val="24"/>
+          <w:szCs w:val="24"/>
+        </w:rPr>
+        <w:t>There are a few interesting strings here like ‘flag’ and ‘ctf2019’ but nothing that looks like an AES key.</w:t>
       </w:r>
     </w:p>
     <w:p>
       <w:pPr>
         <w:rPr>
           <w:noProof/>
+          <w:sz w:val="24"/>
+          <w:szCs w:val="24"/>
         </w:rPr>
       </w:pPr>
       <w:r>
         <w:rPr>
           <w:noProof/>
+          <w:sz w:val="24"/>
+          <w:szCs w:val="24"/>
+        </w:rPr>
+        <w:t xml:space="preserve">Lets change pace a little and debug the program with pwndbg to see what it is doing. The binary looks like it is stripped because pwndbg is not able to set a breakpoint at main and tells the user that there are no symbols found.  </w:t>
+      </w:r>
+    </w:p>
+    <w:p>
+      <w:pPr>
+        <w:rPr>
+          <w:noProof/>
+          <w:sz w:val="24"/>
+          <w:szCs w:val="24"/>
+        </w:rPr>
+      </w:pPr>
+      <w:r>
+        <w:rPr>
+          <w:noProof/>
+          <w:sz w:val="24"/>
+          <w:szCs w:val="24"/>
         </w:rPr>
         <w:drawing>
-          <wp:inline distT="0" distB="0" distL="0" distR="0" wp14:anchorId="57448729" wp14:editId="7B022634">
-            <wp:extent cx="5943600" cy="1700530"/>
+          <wp:inline distT="0" distB="0" distL="0" distR="0" wp14:anchorId="0B1F3A9A" wp14:editId="4817E1F6">
+            <wp:extent cx="4762500" cy="876300"/>
             <wp:effectExtent l="0" t="0" r="0" b="0"/>
-            <wp:docPr id="11" name="Picture 11"/>
+            <wp:docPr id="6" name="Picture 6"/>
             <wp:cNvGraphicFramePr>
               <a:graphicFrameLocks xmlns:a="http://schemas.openxmlformats.org/drawingml/2006/main" noChangeAspect="1"/>
             </wp:cNvGraphicFramePr>
@@ -3373,7 +3610,7 @@
                   <pic:spPr>
                     <a:xfrm>
                       <a:off x="0" y="0"/>
-                      <a:ext cx="5943600" cy="1700530"/>
+                      <a:ext cx="4762500" cy="876300"/>
                     </a:xfrm>
                     <a:prstGeom prst="rect">
                       <a:avLst/>
@@ -3390,30 +3627,38 @@
       <w:pPr>
         <w:rPr>
           <w:noProof/>
+          <w:sz w:val="24"/>
+          <w:szCs w:val="24"/>
         </w:rPr>
       </w:pPr>
       <w:r>
         <w:rPr>
           <w:noProof/>
-        </w:rPr>
-        <w:t>Using finish to execute all the instrution in the function, we can look at the result of this function inside rax and sure enough, it’s the decrypted string</w:t>
+          <w:sz w:val="24"/>
+          <w:szCs w:val="24"/>
+        </w:rPr>
+        <w:t>However, we know that a printf instruction happens within main so we can set a breakpoint on that function to start executing and debugging within the printf call. Using the finish command, we can finish the call to printf and start debugging in main. We can see that there is a call to a function after the printf function. Examining the registers and stack prior to executing the call instruction reveals that there are two arguments passed in, a suspicious string that looks like it might be some obsfucated key and the ctf2019 string.  After entering the function, it looks like it is performing an xor operation on the suspisious string with the key ctf2019 string.</w:t>
       </w:r>
     </w:p>
     <w:p>
       <w:pPr>
         <w:rPr>
           <w:noProof/>
+          <w:sz w:val="24"/>
+          <w:szCs w:val="24"/>
         </w:rPr>
       </w:pPr>
       <w:r>
         <w:rPr>
           <w:noProof/>
+          <w:sz w:val="24"/>
+          <w:szCs w:val="24"/>
         </w:rPr>
         <w:drawing>
-          <wp:inline distT="0" distB="0" distL="0" distR="0" wp14:anchorId="1C8091D4" wp14:editId="0B672C17">
-            <wp:extent cx="5943600" cy="233045"/>
+          <wp:inline distT="0" distB="0" distL="0" distR="0" wp14:anchorId="57448729" wp14:editId="7B022634">
+            <wp:extent cx="5943600" cy="1700530"/>
             <wp:effectExtent l="0" t="0" r="0" b="0"/>
-            <wp:docPr id="12" name="Picture 12"/>
+            <wp:docPr id="11" name="Picture 11"/>
             <wp:cNvGraphicFramePr>
               <a:graphicFrameLocks xmlns:a="http://schemas.openxmlformats.org/drawingml/2006/main" noChangeAspect="1"/>
             </wp:cNvGraphicFramePr>
@@ -3433,6 +3678,75 @@
                   <pic:spPr>
                     <a:xfrm>
                       <a:off x="0" y="0"/>
+                      <a:ext cx="5943600" cy="1700530"/>
+                    </a:xfrm>
+                    <a:prstGeom prst="rect">
+                      <a:avLst/>
+                    </a:prstGeom>
+                  </pic:spPr>
+                </pic:pic>
+              </a:graphicData>
+            </a:graphic>
+          </wp:inline>
+        </w:drawing>
+      </w:r>
+    </w:p>
+    <w:p>
+      <w:pPr>
+        <w:rPr>
+          <w:noProof/>
+          <w:sz w:val="24"/>
+          <w:szCs w:val="24"/>
+        </w:rPr>
+      </w:pPr>
+      <w:r>
+        <w:rPr>
+          <w:noProof/>
+          <w:sz w:val="24"/>
+          <w:szCs w:val="24"/>
+        </w:rPr>
+        <w:t>Using finish to execute all the instrution in the function, we can look at the result of this function inside rax and sure enough, it’s the decrypted string</w:t>
+      </w:r>
+    </w:p>
+    <w:p>
+      <w:pPr>
+        <w:rPr>
+          <w:noProof/>
+          <w:sz w:val="24"/>
+          <w:szCs w:val="24"/>
+        </w:rPr>
+      </w:pPr>
+      <w:r>
+        <w:rPr>
+          <w:noProof/>
+          <w:sz w:val="24"/>
+          <w:szCs w:val="24"/>
+        </w:rPr>
+        <w:lastRenderedPageBreak/>
+        <w:drawing>
+          <wp:inline distT="0" distB="0" distL="0" distR="0" wp14:anchorId="1C8091D4" wp14:editId="0B672C17">
+            <wp:extent cx="5943600" cy="233045"/>
+            <wp:effectExtent l="0" t="0" r="0" b="0"/>
+            <wp:docPr id="12" name="Picture 12"/>
+            <wp:cNvGraphicFramePr>
+              <a:graphicFrameLocks xmlns:a="http://schemas.openxmlformats.org/drawingml/2006/main" noChangeAspect="1"/>
+            </wp:cNvGraphicFramePr>
+            <a:graphic xmlns:a="http://schemas.openxmlformats.org/drawingml/2006/main">
+              <a:graphicData uri="http://schemas.openxmlformats.org/drawingml/2006/picture">
+                <pic:pic xmlns:pic="http://schemas.openxmlformats.org/drawingml/2006/picture">
+                  <pic:nvPicPr>
+                    <pic:cNvPr id="1" name=""/>
+                    <pic:cNvPicPr/>
+                  </pic:nvPicPr>
+                  <pic:blipFill>
+                    <a:blip r:embed="rId13"/>
+                    <a:stretch>
+                      <a:fillRect/>
+                    </a:stretch>
+                  </pic:blipFill>
+                  <pic:spPr>
+                    <a:xfrm>
+                      <a:off x="0" y="0"/>
                       <a:ext cx="5943600" cy="233045"/>
                     </a:xfrm>
                     <a:prstGeom prst="rect">
@@ -3450,11 +3764,15 @@
       <w:pPr>
         <w:rPr>
           <w:noProof/>
+          <w:sz w:val="24"/>
+          <w:szCs w:val="24"/>
         </w:rPr>
       </w:pPr>
       <w:r>
         <w:rPr>
           <w:noProof/>
+          <w:sz w:val="24"/>
+          <w:szCs w:val="24"/>
         </w:rPr>
         <w:t>For aes-cbc 256, there is a 256 bit key so seperating this string into</w:t>
       </w:r>
@@ -3463,11 +3781,15 @@
       <w:pPr>
         <w:rPr>
           <w:noProof/>
+          <w:sz w:val="24"/>
+          <w:szCs w:val="24"/>
         </w:rPr>
       </w:pPr>
       <w:r>
         <w:rPr>
           <w:noProof/>
+          <w:sz w:val="24"/>
+          <w:szCs w:val="24"/>
         </w:rPr>
         <w:t xml:space="preserve">key = 20E8B88116BDE340D86697561087761639BFD48B3132CF593F6069F7669771F1 </w:t>
       </w:r>
@@ -3476,11 +3798,15 @@
       <w:pPr>
         <w:rPr>
           <w:noProof/>
+          <w:sz w:val="24"/>
+          <w:szCs w:val="24"/>
         </w:rPr>
       </w:pPr>
       <w:r>
         <w:rPr>
           <w:noProof/>
+          <w:sz w:val="24"/>
+          <w:szCs w:val="24"/>
         </w:rPr>
         <w:t xml:space="preserve">and </w:t>
       </w:r>
@@ -3489,11 +3815,15 @@
       <w:pPr>
         <w:rPr>
           <w:noProof/>
+          <w:sz w:val="24"/>
+          <w:szCs w:val="24"/>
         </w:rPr>
       </w:pPr>
       <w:r>
         <w:rPr>
           <w:noProof/>
+          <w:sz w:val="24"/>
+          <w:szCs w:val="24"/>
         </w:rPr>
         <w:t>iv = 82E9F9012990492EF21F98321A81B295</w:t>
       </w:r>
@@ -3502,11 +3832,15 @@
       <w:pPr>
         <w:rPr>
           <w:noProof/>
+          <w:sz w:val="24"/>
+          <w:szCs w:val="24"/>
         </w:rPr>
       </w:pPr>
       <w:r>
         <w:rPr>
           <w:noProof/>
+          <w:sz w:val="24"/>
+          <w:szCs w:val="24"/>
         </w:rPr>
         <w:t xml:space="preserve">and using </w:t>
       </w:r>
@@ -3514,20 +3848,16 @@
         <w:rPr>
           <w:i/>
           <w:noProof/>
-        </w:rPr>
-        <w:t xml:space="preserve">openssl aes-256-cbc -d -K 20E8B88116BDE340D86697561087761639BFD48B3132CF593F6069F7669771F1 -iv </w:t>
-      </w:r>
-      <w:r>
-        <w:rPr>
-          <w:i/>
+          <w:sz w:val="24"/>
+          <w:szCs w:val="24"/>
+        </w:rPr>
+        <w:t xml:space="preserve">openssl aes-256-cbc -d -K 20E8B88116BDE340D86697561087761639BFD48B3132CF593F6069F7669771F1 -iv 82E9F9012990492EF21F98321A81B295 -in flag -out flag.out </w:t>
+      </w:r>
+      <w:r>
+        <w:rPr>
           <w:noProof/>
-        </w:rPr>
-        <w:lastRenderedPageBreak/>
-        <w:t xml:space="preserve">82E9F9012990492EF21F98321A81B295 -in flag -out flag.out </w:t>
-      </w:r>
-      <w:r>
-        <w:rPr>
-          <w:noProof/>
+          <w:sz w:val="24"/>
+          <w:szCs w:val="24"/>
         </w:rPr>
         <w:t>to decrypt the file reveals that after running strings on the new flag.out file returns the flag.</w:t>
       </w:r>
@@ -3535,8 +3865,8 @@
     <w:p>
       <w:pPr>
         <w:rPr>
-          <w:sz w:val="20"/>
-          <w:szCs w:val="20"/>
+          <w:sz w:val="24"/>
+          <w:szCs w:val="24"/>
         </w:rPr>
       </w:pPr>
     </w:p>
@@ -3600,17 +3930,7 @@
                 <w:sz w:val="34"/>
                 <w:szCs w:val="34"/>
               </w:rPr>
-              <w:t>Sug</w:t>
-            </w:r>
-            <w:bookmarkStart w:id="2" w:name="_GoBack"/>
-            <w:bookmarkEnd w:id="2"/>
-            <w:r>
-              <w:rPr>
-                <w:rFonts w:eastAsia="Arial"/>
-                <w:sz w:val="34"/>
-                <w:szCs w:val="34"/>
-              </w:rPr>
-              <w:t>gested Rubric</w:t>
+              <w:t>Suggested Rubric</w:t>
             </w:r>
           </w:p>
         </w:tc>
@@ -5752,6 +6072,41 @@
       <w:szCs w:val="18"/>
     </w:rPr>
   </w:style>
+  <w:style w:type="character" w:styleId="Hyperlink">
+    <w:name w:val="Hyperlink"/>
+    <w:basedOn w:val="DefaultParagraphFont"/>
+    <w:uiPriority w:val="99"/>
+    <w:unhideWhenUsed/>
+    <w:rsid w:val="00B32FEC"/>
+    <w:rPr>
+      <w:color w:val="0563C1" w:themeColor="hyperlink"/>
+      <w:u w:val="single"/>
+    </w:rPr>
+  </w:style>
+  <w:style w:type="character" w:styleId="UnresolvedMention">
+    <w:name w:val="Unresolved Mention"/>
+    <w:basedOn w:val="DefaultParagraphFont"/>
+    <w:uiPriority w:val="99"/>
+    <w:semiHidden/>
+    <w:unhideWhenUsed/>
+    <w:rsid w:val="00B32FEC"/>
+    <w:rPr>
+      <w:color w:val="605E5C"/>
+      <w:shd w:val="clear" w:color="auto" w:fill="E1DFDD"/>
+    </w:rPr>
+  </w:style>
+  <w:style w:type="character" w:styleId="FollowedHyperlink">
+    <w:name w:val="FollowedHyperlink"/>
+    <w:basedOn w:val="DefaultParagraphFont"/>
+    <w:uiPriority w:val="99"/>
+    <w:semiHidden/>
+    <w:unhideWhenUsed/>
+    <w:rsid w:val="00B32FEC"/>
+    <w:rPr>
+      <w:color w:val="954F72" w:themeColor="followedHyperlink"/>
+      <w:u w:val="single"/>
+    </w:rPr>
+  </w:style>
 </w:styles>
 </file>
 

</xml_diff>